<commit_message>
Fixed up inconsistent species names and added in info about MEOP data
</commit_message>
<xml_diff>
--- a/report/MS Word reporting templates/Ocean_Gliders_ReportTemplates_v2.1.docx
+++ b/report/MS Word reporting templates/Ocean_Gliders_ReportTemplates_v2.1.docx
@@ -1,6 +1,6 @@
 
 <file path=word/document.xml><?xml version="1.0" encoding="utf-8"?>
-<w:document xmlns:wpc="http://schemas.microsoft.com/office/word/2010/wordprocessingCanvas" xmlns:mo="http://schemas.microsoft.com/office/mac/office/2008/main" xmlns:mc="http://schemas.openxmlformats.org/markup-compatibility/2006" xmlns:mv="urn:schemas-microsoft-com:mac:vml" xmlns:o="urn:schemas-microsoft-com:office:office" xmlns:r="http://schemas.openxmlformats.org/officeDocument/2006/relationships" xmlns:m="http://schemas.openxmlformats.org/officeDocument/2006/math" xmlns:v="urn:schemas-microsoft-com:vml" xmlns:wp14="http://schemas.microsoft.com/office/word/2010/wordprocessingDrawing" xmlns:wp="http://schemas.openxmlformats.org/drawingml/2006/wordprocessingDrawing" xmlns:w10="urn:schemas-microsoft-com:office:word" xmlns:w="http://schemas.openxmlformats.org/wordprocessingml/2006/main" xmlns:w14="http://schemas.microsoft.com/office/word/2010/wordml" xmlns:wpg="http://schemas.microsoft.com/office/word/2010/wordprocessingGroup" xmlns:wpi="http://schemas.microsoft.com/office/word/2010/wordprocessingInk" xmlns:wne="http://schemas.microsoft.com/office/word/2006/wordml" xmlns:wps="http://schemas.microsoft.com/office/word/2010/wordprocessingShape" mc:Ignorable="w14 wp14">
+<w:document xmlns:wpc="http://schemas.microsoft.com/office/word/2010/wordprocessingCanvas" xmlns:mo="http://schemas.microsoft.com/office/mac/office/2008/main" xmlns:mc="http://schemas.openxmlformats.org/markup-compatibility/2006" xmlns:mv="urn:schemas-microsoft-com:mac:vml" xmlns:o="urn:schemas-microsoft-com:office:office" xmlns:r="http://schemas.openxmlformats.org/officeDocument/2006/relationships" xmlns:m="http://schemas.openxmlformats.org/officeDocument/2006/math" xmlns:v="urn:schemas-microsoft-com:vml" xmlns:wp14="http://schemas.microsoft.com/office/word/2010/wordprocessingDrawing" xmlns:wp="http://schemas.openxmlformats.org/drawingml/2006/wordprocessingDrawing" xmlns:w10="urn:schemas-microsoft-com:office:word" xmlns:w="http://schemas.openxmlformats.org/wordprocessingml/2006/main" xmlns:w14="http://schemas.microsoft.com/office/word/2010/wordml" xmlns:w15="http://schemas.microsoft.com/office/word/2012/wordml" xmlns:wpg="http://schemas.microsoft.com/office/word/2010/wordprocessingGroup" xmlns:wpi="http://schemas.microsoft.com/office/word/2010/wordprocessingInk" xmlns:wne="http://schemas.microsoft.com/office/word/2006/wordml" xmlns:wps="http://schemas.microsoft.com/office/word/2010/wordprocessingShape" mc:Ignorable="w14 w15 wp14">
   <w:body>
     <w:p>
       <w:pPr>
@@ -37,15 +37,7 @@
             <w:sz w:val="40"/>
             <w:szCs w:val="40"/>
           </w:rPr>
-          <w:t>Ocean Gliders</w:t>
-        </w:r>
-        <w:r>
-          <w:rPr>
-            <w:b/>
-            <w:sz w:val="40"/>
-            <w:szCs w:val="40"/>
-          </w:rPr>
-          <w:t xml:space="preserve"> </w:t>
+          <w:t xml:space="preserve">Ocean Gliders </w:t>
         </w:r>
       </w:ins>
       <w:r>
@@ -305,7 +297,6 @@
                 <w:szCs w:val="24"/>
               </w:rPr>
             </w:pPr>
-            <w:proofErr w:type="gramStart"/>
             <w:r>
               <w:rPr>
                 <w:sz w:val="24"/>
@@ -320,7 +311,6 @@
               </w:rPr>
               <w:t>.emii.org.au</w:t>
             </w:r>
-            <w:proofErr w:type="gramEnd"/>
           </w:p>
         </w:tc>
       </w:tr>
@@ -358,7 +348,6 @@
                 <w:szCs w:val="24"/>
               </w:rPr>
             </w:pPr>
-            <w:proofErr w:type="gramStart"/>
             <w:r>
               <w:rPr>
                 <w:sz w:val="24"/>
@@ -366,7 +355,6 @@
               </w:rPr>
               <w:t>harvest</w:t>
             </w:r>
-            <w:proofErr w:type="gramEnd"/>
           </w:p>
         </w:tc>
       </w:tr>
@@ -404,7 +392,6 @@
                 <w:szCs w:val="24"/>
               </w:rPr>
             </w:pPr>
-            <w:proofErr w:type="gramStart"/>
             <w:r>
               <w:rPr>
                 <w:sz w:val="24"/>
@@ -412,7 +399,6 @@
               </w:rPr>
               <w:t>reporting</w:t>
             </w:r>
-            <w:proofErr w:type="gramEnd"/>
           </w:p>
         </w:tc>
       </w:tr>
@@ -451,7 +437,6 @@
               </w:rPr>
             </w:pPr>
             <w:proofErr w:type="spellStart"/>
-            <w:proofErr w:type="gramStart"/>
             <w:r>
               <w:rPr>
                 <w:sz w:val="24"/>
@@ -459,7 +444,6 @@
               </w:rPr>
               <w:t>anfog</w:t>
             </w:r>
-            <w:proofErr w:type="gramEnd"/>
             <w:r>
               <w:rPr>
                 <w:sz w:val="24"/>
@@ -669,9 +653,9 @@
         <w:tblLook w:val="04A0" w:firstRow="1" w:lastRow="0" w:firstColumn="1" w:lastColumn="0" w:noHBand="0" w:noVBand="1"/>
       </w:tblPr>
       <w:tblGrid>
-        <w:gridCol w:w="4353"/>
-        <w:gridCol w:w="1729"/>
-        <w:gridCol w:w="1784"/>
+        <w:gridCol w:w="4698"/>
+        <w:gridCol w:w="1534"/>
+        <w:gridCol w:w="1634"/>
         <w:gridCol w:w="809"/>
       </w:tblGrid>
       <w:tr>
@@ -786,28 +770,32 @@
               </w:rPr>
               <w:t xml:space="preserve">umber of </w:t>
             </w:r>
-            <w:r>
-              <w:rPr>
-                <w:b/>
-                <w:i/>
-              </w:rPr>
-              <w:t>platforms (‘</w:t>
-            </w:r>
-            <w:proofErr w:type="spellStart"/>
-            <w:r>
-              <w:rPr>
-                <w:b/>
-                <w:i/>
-              </w:rPr>
-              <w:t>no_platforms</w:t>
-            </w:r>
-            <w:proofErr w:type="spellEnd"/>
-            <w:r>
-              <w:rPr>
-                <w:b/>
-                <w:i/>
-              </w:rPr>
-              <w:t>’)</w:t>
+            <w:ins w:id="8" w:author="Xavier Hoenner" w:date="2017-08-24T12:13:00Z">
+              <w:r>
+                <w:rPr>
+                  <w:b/>
+                  <w:i/>
+                </w:rPr>
+                <w:t xml:space="preserve">deployment locations </w:t>
+              </w:r>
+            </w:ins>
+            <w:del w:id="9" w:author="Xavier Hoenner" w:date="2017-08-24T12:13:00Z">
+              <w:r>
+                <w:rPr>
+                  <w:b/>
+                  <w:i/>
+                </w:rPr>
+                <w:delText xml:space="preserve">platforms </w:delText>
+              </w:r>
+            </w:del>
+            <w:bookmarkStart w:id="10" w:name="_GoBack"/>
+            <w:bookmarkEnd w:id="10"/>
+            <w:r>
+              <w:rPr>
+                <w:b/>
+                <w:i/>
+              </w:rPr>
+              <w:t>(‘no_platforms’)</w:t>
             </w:r>
           </w:p>
         </w:tc>
@@ -1052,7 +1040,15 @@
                 <w:b/>
                 <w:i/>
               </w:rPr>
-              <w:t xml:space="preserve"> deployments (‘no_data3’)</w:t>
+              <w:t xml:space="preserve"> deployments </w:t>
+            </w:r>
+            <w:r>
+              <w:rPr>
+                <w:b/>
+                <w:i/>
+              </w:rPr>
+              <w:lastRenderedPageBreak/>
+              <w:t>(‘no_data3’)</w:t>
             </w:r>
           </w:p>
         </w:tc>
@@ -2419,265 +2415,243 @@
         <w:rPr>
           <w:b/>
         </w:rPr>
+        <w:t># platforms</w:t>
+      </w:r>
+      <w:r>
+        <w:t xml:space="preserve">: </w:t>
+      </w:r>
+      <w:r>
+        <w:t xml:space="preserve">Number of </w:t>
+      </w:r>
+      <w:r>
+        <w:t xml:space="preserve">distinct </w:t>
+      </w:r>
+      <w:proofErr w:type="spellStart"/>
+      <w:r>
+        <w:t>seaglider</w:t>
+      </w:r>
+      <w:proofErr w:type="spellEnd"/>
+      <w:r>
+        <w:t xml:space="preserve"> </w:t>
+      </w:r>
+      <w:r>
+        <w:t xml:space="preserve">and </w:t>
+      </w:r>
+      <w:proofErr w:type="spellStart"/>
+      <w:r>
+        <w:t>slocum</w:t>
+      </w:r>
+      <w:proofErr w:type="spellEnd"/>
+      <w:r>
+        <w:t xml:space="preserve"> glider</w:t>
+      </w:r>
+      <w:r>
+        <w:t xml:space="preserve"> platforms</w:t>
+      </w:r>
+      <w:r>
+        <w:t xml:space="preserve"> that have been deployed.</w:t>
+      </w:r>
+      <w:r>
+        <w:br/>
+      </w:r>
+      <w:r>
+        <w:rPr>
+          <w:b/>
+        </w:rPr>
+        <w:t># deployments</w:t>
+      </w:r>
+      <w:r>
+        <w:t xml:space="preserve">: Number of </w:t>
+      </w:r>
+      <w:proofErr w:type="spellStart"/>
+      <w:r>
+        <w:t>seaglider</w:t>
+      </w:r>
+      <w:proofErr w:type="spellEnd"/>
+      <w:r>
+        <w:t xml:space="preserve"> and </w:t>
+      </w:r>
+      <w:proofErr w:type="spellStart"/>
+      <w:r>
+        <w:t>slocum</w:t>
+      </w:r>
+      <w:proofErr w:type="spellEnd"/>
+      <w:r>
+        <w:t xml:space="preserve"> glider deployments.</w:t>
+      </w:r>
+      <w:r>
+        <w:br/>
+      </w:r>
+      <w:r>
+        <w:rPr>
+          <w:b/>
+        </w:rPr>
         <w:t xml:space="preserve"># </w:t>
       </w:r>
-      <w:proofErr w:type="gramStart"/>
+      <w:proofErr w:type="spellStart"/>
       <w:r>
         <w:rPr>
           <w:b/>
         </w:rPr>
-        <w:t>platforms</w:t>
-      </w:r>
-      <w:proofErr w:type="gramEnd"/>
+        <w:t>slocum</w:t>
+      </w:r>
+      <w:proofErr w:type="spellEnd"/>
+      <w:r>
+        <w:rPr>
+          <w:b/>
+        </w:rPr>
+        <w:t xml:space="preserve"> deployments</w:t>
+      </w:r>
+      <w:r>
+        <w:t xml:space="preserve">: Number of </w:t>
+      </w:r>
+      <w:proofErr w:type="spellStart"/>
+      <w:r>
+        <w:t>slocum</w:t>
+      </w:r>
+      <w:proofErr w:type="spellEnd"/>
+      <w:r>
+        <w:t xml:space="preserve"> glider deployments.</w:t>
+      </w:r>
+      <w:r>
+        <w:br/>
+      </w:r>
+      <w:r>
+        <w:rPr>
+          <w:b/>
+        </w:rPr>
+        <w:t xml:space="preserve"># </w:t>
+      </w:r>
+      <w:proofErr w:type="spellStart"/>
+      <w:r>
+        <w:rPr>
+          <w:b/>
+        </w:rPr>
+        <w:t>seaglider</w:t>
+      </w:r>
+      <w:proofErr w:type="spellEnd"/>
+      <w:r>
+        <w:rPr>
+          <w:b/>
+        </w:rPr>
+        <w:t xml:space="preserve"> deployments</w:t>
+      </w:r>
+      <w:r>
+        <w:t xml:space="preserve">: Number of </w:t>
+      </w:r>
+      <w:proofErr w:type="spellStart"/>
+      <w:r>
+        <w:t>seaglider</w:t>
+      </w:r>
+      <w:proofErr w:type="spellEnd"/>
+      <w:r>
+        <w:t xml:space="preserve"> deployments.</w:t>
+      </w:r>
+      <w:r>
+        <w:br/>
+      </w:r>
+      <w:r>
+        <w:rPr>
+          <w:b/>
+        </w:rPr>
+        <w:t>Start</w:t>
+      </w:r>
       <w:r>
         <w:t xml:space="preserve">: </w:t>
       </w:r>
       <w:r>
-        <w:t xml:space="preserve">Number of </w:t>
-      </w:r>
-      <w:r>
-        <w:t xml:space="preserve">distinct </w:t>
+        <w:t>Earliest g</w:t>
+      </w:r>
+      <w:r>
+        <w:t xml:space="preserve">lider deployment date (format: </w:t>
       </w:r>
       <w:proofErr w:type="spellStart"/>
       <w:r>
-        <w:t>seaglider</w:t>
+        <w:t>dd</w:t>
       </w:r>
       <w:proofErr w:type="spellEnd"/>
       <w:r>
-        <w:t xml:space="preserve"> </w:t>
-      </w:r>
-      <w:r>
-        <w:t xml:space="preserve">and </w:t>
+        <w:t>/mm/</w:t>
       </w:r>
       <w:proofErr w:type="spellStart"/>
       <w:r>
-        <w:t>slocum</w:t>
+        <w:t>yyyy</w:t>
       </w:r>
       <w:proofErr w:type="spellEnd"/>
       <w:r>
-        <w:t xml:space="preserve"> glider</w:t>
-      </w:r>
-      <w:r>
-        <w:t xml:space="preserve"> platforms</w:t>
-      </w:r>
-      <w:r>
-        <w:t xml:space="preserve"> that have been deployed.</w:t>
-      </w:r>
-      <w:r>
+        <w:t>).</w:t>
+      </w:r>
+      <w:r>
+        <w:rPr>
+          <w:b/>
+        </w:rPr>
         <w:br/>
       </w:r>
       <w:r>
         <w:rPr>
           <w:b/>
         </w:rPr>
+        <w:t>End</w:t>
+      </w:r>
+      <w:r>
+        <w:t xml:space="preserve">: </w:t>
+      </w:r>
+      <w:r>
+        <w:t>Latest g</w:t>
+      </w:r>
+      <w:r>
+        <w:t xml:space="preserve">lider recovery date (format: </w:t>
+      </w:r>
+      <w:proofErr w:type="spellStart"/>
+      <w:r>
+        <w:t>dd</w:t>
+      </w:r>
+      <w:proofErr w:type="spellEnd"/>
+      <w:r>
+        <w:t>/mm/</w:t>
+      </w:r>
+      <w:proofErr w:type="spellStart"/>
+      <w:r>
+        <w:t>yyyy</w:t>
+      </w:r>
+      <w:proofErr w:type="spellEnd"/>
+      <w:r>
+        <w:t>).</w:t>
+      </w:r>
+      <w:r>
+        <w:br/>
+      </w:r>
+      <w:r>
+        <w:rPr>
+          <w:b/>
+        </w:rPr>
         <w:t xml:space="preserve"># </w:t>
       </w:r>
-      <w:proofErr w:type="gramStart"/>
       <w:r>
         <w:rPr>
           <w:b/>
         </w:rPr>
-        <w:t>deployments</w:t>
-      </w:r>
-      <w:proofErr w:type="gramEnd"/>
+        <w:t>days</w:t>
+      </w:r>
+      <w:r>
+        <w:rPr>
+          <w:b/>
+        </w:rPr>
+        <w:t xml:space="preserve"> of data (range)</w:t>
+      </w:r>
       <w:r>
         <w:t xml:space="preserve">: Number of </w:t>
       </w:r>
-      <w:proofErr w:type="spellStart"/>
-      <w:r>
-        <w:t>seaglider</w:t>
-      </w:r>
-      <w:proofErr w:type="spellEnd"/>
-      <w:r>
-        <w:t xml:space="preserve"> and </w:t>
-      </w:r>
-      <w:proofErr w:type="spellStart"/>
-      <w:r>
-        <w:t>slocum</w:t>
-      </w:r>
-      <w:proofErr w:type="spellEnd"/>
-      <w:r>
-        <w:t xml:space="preserve"> glider deployments.</w:t>
+      <w:r>
+        <w:t>days</w:t>
+      </w:r>
+      <w:r>
+        <w:t xml:space="preserve"> between the data recording start and end dates (Minimum – maximum).</w:t>
       </w:r>
       <w:r>
         <w:br/>
       </w:r>
-      <w:r>
-        <w:rPr>
-          <w:b/>
-        </w:rPr>
-        <w:t xml:space="preserve"># </w:t>
-      </w:r>
-      <w:proofErr w:type="spellStart"/>
-      <w:proofErr w:type="gramStart"/>
-      <w:r>
-        <w:rPr>
-          <w:b/>
-        </w:rPr>
-        <w:t>slocum</w:t>
-      </w:r>
-      <w:proofErr w:type="spellEnd"/>
-      <w:proofErr w:type="gramEnd"/>
-      <w:r>
-        <w:rPr>
-          <w:b/>
-        </w:rPr>
-        <w:t xml:space="preserve"> deployments</w:t>
-      </w:r>
-      <w:r>
-        <w:t xml:space="preserve">: Number of </w:t>
-      </w:r>
-      <w:proofErr w:type="spellStart"/>
-      <w:r>
-        <w:t>slocum</w:t>
-      </w:r>
-      <w:proofErr w:type="spellEnd"/>
-      <w:r>
-        <w:t xml:space="preserve"> glider deployments.</w:t>
-      </w:r>
-      <w:r>
-        <w:br/>
-      </w:r>
-      <w:r>
-        <w:rPr>
-          <w:b/>
-        </w:rPr>
-        <w:t xml:space="preserve"># </w:t>
-      </w:r>
-      <w:proofErr w:type="spellStart"/>
-      <w:proofErr w:type="gramStart"/>
-      <w:r>
-        <w:rPr>
-          <w:b/>
-        </w:rPr>
-        <w:t>seaglider</w:t>
-      </w:r>
-      <w:proofErr w:type="spellEnd"/>
-      <w:proofErr w:type="gramEnd"/>
-      <w:r>
-        <w:rPr>
-          <w:b/>
-        </w:rPr>
-        <w:t xml:space="preserve"> deployments</w:t>
-      </w:r>
-      <w:r>
-        <w:t xml:space="preserve">: Number of </w:t>
-      </w:r>
-      <w:proofErr w:type="spellStart"/>
-      <w:r>
-        <w:t>seaglider</w:t>
-      </w:r>
-      <w:proofErr w:type="spellEnd"/>
-      <w:r>
-        <w:t xml:space="preserve"> deployments.</w:t>
-      </w:r>
-      <w:r>
-        <w:br/>
-      </w:r>
-      <w:r>
-        <w:rPr>
-          <w:b/>
-        </w:rPr>
-        <w:t>Start</w:t>
-      </w:r>
-      <w:r>
-        <w:t xml:space="preserve">: </w:t>
-      </w:r>
-      <w:r>
-        <w:t>Earliest g</w:t>
-      </w:r>
-      <w:r>
-        <w:t xml:space="preserve">lider deployment date (format: </w:t>
-      </w:r>
-      <w:proofErr w:type="spellStart"/>
-      <w:r>
-        <w:t>dd</w:t>
-      </w:r>
-      <w:proofErr w:type="spellEnd"/>
-      <w:r>
-        <w:t>/mm/</w:t>
-      </w:r>
-      <w:proofErr w:type="spellStart"/>
-      <w:r>
-        <w:t>yyyy</w:t>
-      </w:r>
-      <w:proofErr w:type="spellEnd"/>
-      <w:r>
-        <w:t>).</w:t>
-      </w:r>
-      <w:r>
-        <w:rPr>
-          <w:b/>
-        </w:rPr>
-        <w:br/>
-      </w:r>
-      <w:r>
-        <w:rPr>
-          <w:b/>
-        </w:rPr>
-        <w:t>End</w:t>
-      </w:r>
-      <w:r>
-        <w:t xml:space="preserve">: </w:t>
-      </w:r>
-      <w:r>
-        <w:t>Latest g</w:t>
-      </w:r>
-      <w:r>
-        <w:t xml:space="preserve">lider recovery date (format: </w:t>
-      </w:r>
-      <w:proofErr w:type="spellStart"/>
-      <w:r>
-        <w:t>dd</w:t>
-      </w:r>
-      <w:proofErr w:type="spellEnd"/>
-      <w:r>
-        <w:t>/mm/</w:t>
-      </w:r>
-      <w:proofErr w:type="spellStart"/>
-      <w:r>
-        <w:t>yyyy</w:t>
-      </w:r>
-      <w:proofErr w:type="spellEnd"/>
-      <w:r>
-        <w:t>).</w:t>
-      </w:r>
-      <w:r>
-        <w:br/>
-      </w:r>
-      <w:r>
-        <w:rPr>
-          <w:b/>
-        </w:rPr>
-        <w:t xml:space="preserve"># </w:t>
-      </w:r>
-      <w:proofErr w:type="gramStart"/>
-      <w:r>
-        <w:rPr>
-          <w:b/>
-        </w:rPr>
-        <w:t>days</w:t>
-      </w:r>
-      <w:proofErr w:type="gramEnd"/>
-      <w:r>
-        <w:rPr>
-          <w:b/>
-        </w:rPr>
-        <w:t xml:space="preserve"> of data (range)</w:t>
-      </w:r>
-      <w:r>
-        <w:t xml:space="preserve">: Number of </w:t>
-      </w:r>
-      <w:r>
-        <w:t>days</w:t>
-      </w:r>
-      <w:r>
-        <w:t xml:space="preserve"> between the data recording start and end dates (Minimum – maximum).</w:t>
-      </w:r>
-      <w:r>
-        <w:br/>
-      </w:r>
-      <w:del w:id="8" w:author="Xavier Hoenner" w:date="2016-06-03T09:20:00Z">
+      <w:del w:id="11" w:author="Xavier Hoenner" w:date="2016-06-03T09:20:00Z">
         <w:r>
           <w:rPr>
             <w:b/>
@@ -2687,7 +2661,7 @@
         <w:r>
           <w:rPr>
             <w:b/>
-            <w:rPrChange w:id="9" w:author="Xavier Hoenner" w:date="2016-06-03T09:21:00Z">
+            <w:rPrChange w:id="12" w:author="Xavier Hoenner" w:date="2016-06-03T09:21:00Z">
               <w:rPr/>
             </w:rPrChange>
           </w:rPr>
@@ -2697,13 +2671,13 @@
       <w:r>
         <w:rPr>
           <w:b/>
-          <w:rPrChange w:id="10" w:author="Xavier Hoenner" w:date="2016-06-03T09:21:00Z">
+          <w:rPrChange w:id="13" w:author="Xavier Hoenner" w:date="2016-06-03T09:21:00Z">
             <w:rPr/>
           </w:rPrChange>
         </w:rPr>
         <w:t>Ocean Gliders</w:t>
       </w:r>
-      <w:ins w:id="11" w:author="Xavier Hoenner" w:date="2016-06-03T09:21:00Z">
+      <w:ins w:id="14" w:author="Xavier Hoenner" w:date="2016-06-03T09:21:00Z">
         <w:r>
           <w:t xml:space="preserve">: </w:t>
         </w:r>
@@ -2726,7 +2700,7 @@
           <w:fldChar w:fldCharType="end"/>
         </w:r>
       </w:ins>
-      <w:del w:id="12" w:author="Xavier Hoenner" w:date="2016-06-03T09:21:00Z">
+      <w:del w:id="15" w:author="Xavier Hoenner" w:date="2016-06-03T09:21:00Z">
         <w:r>
           <w:delText>)</w:delText>
         </w:r>
@@ -2791,19 +2765,11 @@
               </w:rPr>
             </w:pPr>
             <w:proofErr w:type="spellStart"/>
-            <w:proofErr w:type="gramStart"/>
-            <w:r>
-              <w:rPr>
-                <w:b/>
-              </w:rPr>
-              <w:t>deployment</w:t>
-            </w:r>
-            <w:proofErr w:type="gramEnd"/>
-            <w:r>
-              <w:rPr>
-                <w:b/>
-              </w:rPr>
-              <w:t>_location</w:t>
+            <w:r>
+              <w:rPr>
+                <w:b/>
+              </w:rPr>
+              <w:t>deployment_location</w:t>
             </w:r>
             <w:proofErr w:type="spellEnd"/>
           </w:p>
@@ -2821,19 +2787,11 @@
               </w:rPr>
             </w:pPr>
             <w:proofErr w:type="spellStart"/>
-            <w:proofErr w:type="gramStart"/>
-            <w:r>
-              <w:rPr>
-                <w:b/>
-              </w:rPr>
-              <w:t>no</w:t>
-            </w:r>
-            <w:proofErr w:type="gramEnd"/>
-            <w:r>
-              <w:rPr>
-                <w:b/>
-              </w:rPr>
-              <w:t>_platforms</w:t>
+            <w:r>
+              <w:rPr>
+                <w:b/>
+              </w:rPr>
+              <w:t>no_platforms</w:t>
             </w:r>
             <w:proofErr w:type="spellEnd"/>
           </w:p>
@@ -2851,19 +2809,11 @@
               </w:rPr>
             </w:pPr>
             <w:proofErr w:type="spellStart"/>
-            <w:proofErr w:type="gramStart"/>
-            <w:r>
-              <w:rPr>
-                <w:b/>
-              </w:rPr>
-              <w:t>no</w:t>
-            </w:r>
-            <w:proofErr w:type="gramEnd"/>
-            <w:r>
-              <w:rPr>
-                <w:b/>
-              </w:rPr>
-              <w:t>_deployments</w:t>
+            <w:r>
+              <w:rPr>
+                <w:b/>
+              </w:rPr>
+              <w:t>no_deployments</w:t>
             </w:r>
             <w:proofErr w:type="spellEnd"/>
           </w:p>
@@ -2889,19 +2839,11 @@
               </w:rPr>
             </w:pPr>
             <w:proofErr w:type="spellStart"/>
-            <w:proofErr w:type="gramStart"/>
-            <w:r>
-              <w:rPr>
-                <w:b/>
-              </w:rPr>
-              <w:t>no</w:t>
-            </w:r>
-            <w:proofErr w:type="gramEnd"/>
-            <w:r>
-              <w:rPr>
-                <w:b/>
-              </w:rPr>
-              <w:t>_slocum_deployments</w:t>
+            <w:r>
+              <w:rPr>
+                <w:b/>
+              </w:rPr>
+              <w:t>no_slocum_deployments</w:t>
             </w:r>
             <w:proofErr w:type="spellEnd"/>
           </w:p>
@@ -2926,19 +2868,11 @@
               </w:rPr>
             </w:pPr>
             <w:proofErr w:type="spellStart"/>
-            <w:proofErr w:type="gramStart"/>
-            <w:r>
-              <w:rPr>
-                <w:b/>
-              </w:rPr>
-              <w:t>no</w:t>
-            </w:r>
-            <w:proofErr w:type="gramEnd"/>
-            <w:r>
-              <w:rPr>
-                <w:b/>
-              </w:rPr>
-              <w:t>_seaglider_deployments</w:t>
+            <w:r>
+              <w:rPr>
+                <w:b/>
+              </w:rPr>
+              <w:t>no_seaglider_deployments</w:t>
             </w:r>
             <w:proofErr w:type="spellEnd"/>
           </w:p>
@@ -2957,19 +2891,11 @@
               </w:rPr>
             </w:pPr>
             <w:proofErr w:type="spellStart"/>
-            <w:proofErr w:type="gramStart"/>
-            <w:r>
-              <w:rPr>
-                <w:b/>
-              </w:rPr>
-              <w:t>no</w:t>
-            </w:r>
-            <w:proofErr w:type="gramEnd"/>
-            <w:r>
-              <w:rPr>
-                <w:b/>
-              </w:rPr>
-              <w:t>_measurements</w:t>
+            <w:r>
+              <w:rPr>
+                <w:b/>
+              </w:rPr>
+              <w:t>no_measurements</w:t>
             </w:r>
             <w:proofErr w:type="spellEnd"/>
           </w:p>
@@ -2995,19 +2921,11 @@
               </w:rPr>
             </w:pPr>
             <w:proofErr w:type="spellStart"/>
-            <w:proofErr w:type="gramStart"/>
-            <w:r>
-              <w:rPr>
-                <w:b/>
-              </w:rPr>
-              <w:t>earliest</w:t>
-            </w:r>
-            <w:proofErr w:type="gramEnd"/>
-            <w:r>
-              <w:rPr>
-                <w:b/>
-              </w:rPr>
-              <w:t>_date</w:t>
+            <w:r>
+              <w:rPr>
+                <w:b/>
+              </w:rPr>
+              <w:t>earliest_date</w:t>
             </w:r>
             <w:proofErr w:type="spellEnd"/>
           </w:p>
@@ -3033,19 +2951,11 @@
               </w:rPr>
             </w:pPr>
             <w:proofErr w:type="spellStart"/>
-            <w:proofErr w:type="gramStart"/>
-            <w:r>
-              <w:rPr>
-                <w:b/>
-              </w:rPr>
-              <w:t>latest</w:t>
-            </w:r>
-            <w:proofErr w:type="gramEnd"/>
-            <w:r>
-              <w:rPr>
-                <w:b/>
-              </w:rPr>
-              <w:t>_date</w:t>
+            <w:r>
+              <w:rPr>
+                <w:b/>
+              </w:rPr>
+              <w:t>latest_date</w:t>
             </w:r>
             <w:proofErr w:type="spellEnd"/>
           </w:p>
@@ -3070,19 +2980,11 @@
               </w:rPr>
             </w:pPr>
             <w:proofErr w:type="spellStart"/>
-            <w:proofErr w:type="gramStart"/>
-            <w:r>
-              <w:rPr>
-                <w:b/>
-              </w:rPr>
-              <w:t>no</w:t>
-            </w:r>
-            <w:proofErr w:type="gramEnd"/>
-            <w:r>
-              <w:rPr>
-                <w:b/>
-              </w:rPr>
-              <w:t>_data_days</w:t>
+            <w:r>
+              <w:rPr>
+                <w:b/>
+              </w:rPr>
+              <w:t>no_data_days</w:t>
             </w:r>
             <w:proofErr w:type="spellEnd"/>
           </w:p>
@@ -3197,7 +3099,11 @@
             </w:r>
             <w:proofErr w:type="spellEnd"/>
             <w:r>
-              <w:t xml:space="preserve"> deployments</w:t>
+              <w:t xml:space="preserve"> deploy</w:t>
+            </w:r>
+            <w:r>
+              <w:lastRenderedPageBreak/>
+              <w:t>ments</w:t>
             </w:r>
           </w:p>
         </w:tc>
@@ -3211,13 +3117,9 @@
               <w:jc w:val="center"/>
             </w:pPr>
             <w:r>
-              <w:t xml:space="preserve"># </w:t>
-            </w:r>
-            <w:proofErr w:type="gramStart"/>
-            <w:r>
-              <w:t>measurements</w:t>
-            </w:r>
-            <w:proofErr w:type="gramEnd"/>
+              <w:lastRenderedPageBreak/>
+              <w:t># measurements</w:t>
+            </w:r>
           </w:p>
         </w:tc>
         <w:tc>
@@ -3290,15 +3192,7 @@
               </w:rPr>
             </w:pPr>
             <w:r>
-              <w:t xml:space="preserve"># </w:t>
-            </w:r>
-            <w:proofErr w:type="gramStart"/>
-            <w:r>
-              <w:t>days</w:t>
-            </w:r>
-            <w:proofErr w:type="gramEnd"/>
-            <w:r>
-              <w:t xml:space="preserve"> of data (range)</w:t>
+              <w:t># days of data (range)</w:t>
             </w:r>
           </w:p>
         </w:tc>
@@ -3511,7 +3405,7 @@
         </w:rPr>
         <w:t>A_</w:t>
       </w:r>
-      <w:ins w:id="13" w:author="Xavier Hoenner" w:date="2016-06-03T09:21:00Z">
+      <w:ins w:id="16" w:author="Xavier Hoenner" w:date="2016-06-03T09:21:00Z">
         <w:r>
           <w:rPr>
             <w:u w:val="none"/>
@@ -3519,7 +3413,7 @@
           <w:t>OceanGliders</w:t>
         </w:r>
       </w:ins>
-      <w:del w:id="14" w:author="Xavier Hoenner" w:date="2016-06-03T09:21:00Z">
+      <w:del w:id="17" w:author="Xavier Hoenner" w:date="2016-06-03T09:21:00Z">
         <w:r>
           <w:rPr>
             <w:u w:val="none"/>
@@ -3630,7 +3524,6 @@
                 <w:szCs w:val="24"/>
               </w:rPr>
             </w:pPr>
-            <w:proofErr w:type="gramStart"/>
             <w:r>
               <w:rPr>
                 <w:sz w:val="24"/>
@@ -3645,7 +3538,6 @@
               </w:rPr>
               <w:t>.emii.org.au</w:t>
             </w:r>
-            <w:proofErr w:type="gramEnd"/>
           </w:p>
         </w:tc>
       </w:tr>
@@ -3683,7 +3575,6 @@
                 <w:szCs w:val="24"/>
               </w:rPr>
             </w:pPr>
-            <w:proofErr w:type="gramStart"/>
             <w:r>
               <w:rPr>
                 <w:sz w:val="24"/>
@@ -3691,7 +3582,6 @@
               </w:rPr>
               <w:t>harvest</w:t>
             </w:r>
-            <w:proofErr w:type="gramEnd"/>
           </w:p>
         </w:tc>
       </w:tr>
@@ -3729,7 +3619,6 @@
                 <w:szCs w:val="24"/>
               </w:rPr>
             </w:pPr>
-            <w:proofErr w:type="gramStart"/>
             <w:r>
               <w:rPr>
                 <w:sz w:val="24"/>
@@ -3744,7 +3633,6 @@
               </w:rPr>
               <w:t>ing</w:t>
             </w:r>
-            <w:proofErr w:type="gramEnd"/>
           </w:p>
         </w:tc>
       </w:tr>
@@ -3783,7 +3671,6 @@
               </w:rPr>
             </w:pPr>
             <w:proofErr w:type="spellStart"/>
-            <w:proofErr w:type="gramStart"/>
             <w:r>
               <w:rPr>
                 <w:sz w:val="24"/>
@@ -3791,7 +3678,6 @@
               </w:rPr>
               <w:t>anfog</w:t>
             </w:r>
-            <w:proofErr w:type="gramEnd"/>
             <w:r>
               <w:rPr>
                 <w:sz w:val="24"/>
@@ -3938,12 +3824,10 @@
         <w:t xml:space="preserve">SL indicates a </w:t>
       </w:r>
       <w:proofErr w:type="spellStart"/>
-      <w:proofErr w:type="gramStart"/>
       <w:r>
         <w:t>slocum</w:t>
       </w:r>
       <w:proofErr w:type="spellEnd"/>
-      <w:proofErr w:type="gramEnd"/>
       <w:r>
         <w:t xml:space="preserve"> glider deployment, SG a </w:t>
       </w:r>
@@ -4035,14 +3919,12 @@
         </w:rPr>
         <w:t xml:space="preserve"># </w:t>
       </w:r>
-      <w:proofErr w:type="gramStart"/>
       <w:r>
         <w:rPr>
           <w:b/>
         </w:rPr>
         <w:t>days</w:t>
       </w:r>
-      <w:proofErr w:type="gramEnd"/>
       <w:r>
         <w:rPr>
           <w:b/>
@@ -4073,7 +3955,7 @@
       <w:r>
         <w:br/>
       </w:r>
-      <w:ins w:id="15" w:author="Xavier Hoenner" w:date="2016-06-03T09:21:00Z">
+      <w:ins w:id="18" w:author="Xavier Hoenner" w:date="2016-06-03T09:21:00Z">
         <w:r>
           <w:rPr>
             <w:b/>
@@ -4105,7 +3987,7 @@
           <w:t>.</w:t>
         </w:r>
       </w:ins>
-      <w:del w:id="16" w:author="Xavier Hoenner" w:date="2016-06-03T09:21:00Z">
+      <w:del w:id="19" w:author="Xavier Hoenner" w:date="2016-06-03T09:21:00Z">
         <w:r>
           <w:rPr>
             <w:b/>
@@ -4187,19 +4069,11 @@
               </w:rPr>
             </w:pPr>
             <w:proofErr w:type="spellStart"/>
-            <w:proofErr w:type="gramStart"/>
-            <w:r>
-              <w:rPr>
-                <w:b/>
-              </w:rPr>
-              <w:t>deployment</w:t>
-            </w:r>
-            <w:proofErr w:type="gramEnd"/>
-            <w:r>
-              <w:rPr>
-                <w:b/>
-              </w:rPr>
-              <w:t>_location</w:t>
+            <w:r>
+              <w:rPr>
+                <w:b/>
+              </w:rPr>
+              <w:t>deployment_location</w:t>
             </w:r>
             <w:proofErr w:type="spellEnd"/>
           </w:p>
@@ -4216,14 +4090,12 @@
                 <w:b/>
               </w:rPr>
             </w:pPr>
-            <w:proofErr w:type="gramStart"/>
             <w:r>
               <w:rPr>
                 <w:b/>
               </w:rPr>
               <w:t>platform</w:t>
             </w:r>
-            <w:proofErr w:type="gramEnd"/>
           </w:p>
         </w:tc>
         <w:tc>
@@ -4240,19 +4112,11 @@
               </w:rPr>
             </w:pPr>
             <w:proofErr w:type="spellStart"/>
-            <w:proofErr w:type="gramStart"/>
-            <w:r>
-              <w:rPr>
-                <w:b/>
-              </w:rPr>
-              <w:t>start</w:t>
-            </w:r>
-            <w:proofErr w:type="gramEnd"/>
-            <w:r>
-              <w:rPr>
-                <w:b/>
-              </w:rPr>
-              <w:t>_date</w:t>
+            <w:r>
+              <w:rPr>
+                <w:b/>
+              </w:rPr>
+              <w:t>start_date</w:t>
             </w:r>
             <w:proofErr w:type="spellEnd"/>
           </w:p>
@@ -4270,19 +4134,11 @@
               </w:rPr>
             </w:pPr>
             <w:proofErr w:type="spellStart"/>
-            <w:proofErr w:type="gramStart"/>
-            <w:r>
-              <w:rPr>
-                <w:b/>
-              </w:rPr>
-              <w:t>end</w:t>
-            </w:r>
-            <w:proofErr w:type="gramEnd"/>
-            <w:r>
-              <w:rPr>
-                <w:b/>
-              </w:rPr>
-              <w:t>_date</w:t>
+            <w:r>
+              <w:rPr>
+                <w:b/>
+              </w:rPr>
+              <w:t>end_date</w:t>
             </w:r>
             <w:proofErr w:type="spellEnd"/>
           </w:p>
@@ -4300,19 +4156,11 @@
               </w:rPr>
             </w:pPr>
             <w:proofErr w:type="spellStart"/>
-            <w:proofErr w:type="gramStart"/>
-            <w:r>
-              <w:rPr>
-                <w:b/>
-              </w:rPr>
-              <w:t>no</w:t>
-            </w:r>
-            <w:proofErr w:type="gramEnd"/>
-            <w:r>
-              <w:rPr>
-                <w:b/>
-              </w:rPr>
-              <w:t>_measurements</w:t>
+            <w:r>
+              <w:rPr>
+                <w:b/>
+              </w:rPr>
+              <w:t>no_measurements</w:t>
             </w:r>
             <w:proofErr w:type="spellEnd"/>
           </w:p>
@@ -4330,19 +4178,11 @@
               </w:rPr>
             </w:pPr>
             <w:proofErr w:type="spellStart"/>
-            <w:proofErr w:type="gramStart"/>
-            <w:r>
-              <w:rPr>
-                <w:b/>
-              </w:rPr>
-              <w:t>lat</w:t>
-            </w:r>
-            <w:proofErr w:type="gramEnd"/>
-            <w:r>
-              <w:rPr>
-                <w:b/>
-              </w:rPr>
-              <w:t>_range</w:t>
+            <w:r>
+              <w:rPr>
+                <w:b/>
+              </w:rPr>
+              <w:t>lat_range</w:t>
             </w:r>
             <w:proofErr w:type="spellEnd"/>
           </w:p>
@@ -4360,19 +4200,11 @@
               </w:rPr>
             </w:pPr>
             <w:proofErr w:type="spellStart"/>
-            <w:proofErr w:type="gramStart"/>
-            <w:r>
-              <w:rPr>
-                <w:b/>
-              </w:rPr>
-              <w:t>lon</w:t>
-            </w:r>
-            <w:proofErr w:type="gramEnd"/>
-            <w:r>
-              <w:rPr>
-                <w:b/>
-              </w:rPr>
-              <w:t>_range</w:t>
+            <w:r>
+              <w:rPr>
+                <w:b/>
+              </w:rPr>
+              <w:t>lon_range</w:t>
             </w:r>
             <w:proofErr w:type="spellEnd"/>
           </w:p>
@@ -4390,19 +4222,11 @@
               </w:rPr>
             </w:pPr>
             <w:proofErr w:type="spellStart"/>
-            <w:proofErr w:type="gramStart"/>
-            <w:r>
-              <w:rPr>
-                <w:b/>
-              </w:rPr>
-              <w:t>max</w:t>
-            </w:r>
-            <w:proofErr w:type="gramEnd"/>
-            <w:r>
-              <w:rPr>
-                <w:b/>
-              </w:rPr>
-              <w:t>_depth</w:t>
+            <w:r>
+              <w:rPr>
+                <w:b/>
+              </w:rPr>
+              <w:t>max_depth</w:t>
             </w:r>
             <w:proofErr w:type="spellEnd"/>
           </w:p>
@@ -4420,19 +4244,11 @@
               </w:rPr>
             </w:pPr>
             <w:proofErr w:type="spellStart"/>
-            <w:proofErr w:type="gramStart"/>
-            <w:r>
-              <w:rPr>
-                <w:b/>
-              </w:rPr>
-              <w:t>coverage</w:t>
-            </w:r>
-            <w:proofErr w:type="gramEnd"/>
-            <w:r>
-              <w:rPr>
-                <w:b/>
-              </w:rPr>
-              <w:t>_duration</w:t>
+            <w:r>
+              <w:rPr>
+                <w:b/>
+              </w:rPr>
+              <w:t>coverage_duration</w:t>
             </w:r>
             <w:proofErr w:type="spellEnd"/>
           </w:p>
@@ -4511,13 +4327,8 @@
               </w:rPr>
             </w:pPr>
             <w:r>
-              <w:t xml:space="preserve"># </w:t>
-            </w:r>
-            <w:proofErr w:type="gramStart"/>
-            <w:r>
-              <w:t>measurements</w:t>
-            </w:r>
-            <w:proofErr w:type="gramEnd"/>
+              <w:t># measurements</w:t>
+            </w:r>
           </w:p>
         </w:tc>
         <w:tc>
@@ -4572,15 +4383,7 @@
               <w:jc w:val="center"/>
             </w:pPr>
             <w:r>
-              <w:t xml:space="preserve"># </w:t>
-            </w:r>
-            <w:proofErr w:type="gramStart"/>
-            <w:r>
-              <w:t>days</w:t>
-            </w:r>
-            <w:proofErr w:type="gramEnd"/>
-            <w:r>
-              <w:t xml:space="preserve"> of data</w:t>
+              <w:t># days of data</w:t>
             </w:r>
           </w:p>
         </w:tc>
@@ -4630,6 +4433,7 @@
               </w:rPr>
             </w:pPr>
             <w:r>
+              <w:lastRenderedPageBreak/>
               <w:t>Sub-headers = ‘</w:t>
             </w:r>
             <w:proofErr w:type="spellStart"/>
@@ -4786,7 +4590,7 @@
         </w:rPr>
         <w:t>B_</w:t>
       </w:r>
-      <w:del w:id="17" w:author="Xavier Hoenner" w:date="2016-06-03T09:21:00Z">
+      <w:del w:id="20" w:author="Xavier Hoenner" w:date="2016-06-03T09:21:00Z">
         <w:r>
           <w:rPr>
             <w:u w:val="none"/>
@@ -4794,7 +4598,7 @@
           <w:delText>ANFOG</w:delText>
         </w:r>
       </w:del>
-      <w:ins w:id="18" w:author="Xavier Hoenner" w:date="2016-06-03T09:21:00Z">
+      <w:ins w:id="21" w:author="Xavier Hoenner" w:date="2016-06-03T09:21:00Z">
         <w:r>
           <w:rPr>
             <w:u w:val="none"/>
@@ -4931,7 +4735,6 @@
                 <w:szCs w:val="24"/>
               </w:rPr>
             </w:pPr>
-            <w:proofErr w:type="gramStart"/>
             <w:r>
               <w:rPr>
                 <w:sz w:val="24"/>
@@ -4946,7 +4749,6 @@
               </w:rPr>
               <w:t>.emii.org.au</w:t>
             </w:r>
-            <w:proofErr w:type="gramEnd"/>
           </w:p>
         </w:tc>
       </w:tr>
@@ -4984,7 +4786,6 @@
                 <w:szCs w:val="24"/>
               </w:rPr>
             </w:pPr>
-            <w:proofErr w:type="gramStart"/>
             <w:r>
               <w:rPr>
                 <w:sz w:val="24"/>
@@ -4992,7 +4793,6 @@
               </w:rPr>
               <w:t>harvest</w:t>
             </w:r>
-            <w:proofErr w:type="gramEnd"/>
           </w:p>
         </w:tc>
       </w:tr>
@@ -5030,7 +4830,6 @@
                 <w:szCs w:val="24"/>
               </w:rPr>
             </w:pPr>
-            <w:proofErr w:type="gramStart"/>
             <w:r>
               <w:rPr>
                 <w:sz w:val="24"/>
@@ -5038,7 +4837,6 @@
               </w:rPr>
               <w:t>reporting</w:t>
             </w:r>
-            <w:proofErr w:type="gramEnd"/>
           </w:p>
         </w:tc>
       </w:tr>
@@ -5077,21 +4875,12 @@
               </w:rPr>
             </w:pPr>
             <w:proofErr w:type="spellStart"/>
-            <w:proofErr w:type="gramStart"/>
             <w:r>
               <w:rPr>
                 <w:sz w:val="24"/>
                 <w:szCs w:val="24"/>
               </w:rPr>
-              <w:t>anfog</w:t>
-            </w:r>
-            <w:proofErr w:type="gramEnd"/>
-            <w:r>
-              <w:rPr>
-                <w:sz w:val="24"/>
-                <w:szCs w:val="24"/>
-              </w:rPr>
-              <w:t>_all_deployments_view</w:t>
+              <w:t>anfog_all_deployments_view</w:t>
             </w:r>
             <w:proofErr w:type="spellEnd"/>
           </w:p>
@@ -5207,12 +4996,10 @@
         <w:t xml:space="preserve">: SL indicates a </w:t>
       </w:r>
       <w:proofErr w:type="spellStart"/>
-      <w:proofErr w:type="gramStart"/>
       <w:r>
         <w:t>slocum</w:t>
       </w:r>
       <w:proofErr w:type="spellEnd"/>
-      <w:proofErr w:type="gramEnd"/>
       <w:r>
         <w:t xml:space="preserve"> glider deployment, SG a </w:t>
       </w:r>
@@ -5304,14 +5091,12 @@
         </w:rPr>
         <w:t xml:space="preserve"># </w:t>
       </w:r>
-      <w:proofErr w:type="gramStart"/>
       <w:r>
         <w:rPr>
           <w:b/>
         </w:rPr>
         <w:t>days</w:t>
       </w:r>
-      <w:proofErr w:type="gramEnd"/>
       <w:r>
         <w:rPr>
           <w:b/>
@@ -5342,7 +5127,7 @@
       <w:r>
         <w:br/>
       </w:r>
-      <w:ins w:id="19" w:author="Xavier Hoenner" w:date="2016-06-03T09:21:00Z">
+      <w:ins w:id="22" w:author="Xavier Hoenner" w:date="2016-06-03T09:21:00Z">
         <w:r>
           <w:rPr>
             <w:b/>
@@ -5374,7 +5159,7 @@
           <w:t>.</w:t>
         </w:r>
       </w:ins>
-      <w:del w:id="20" w:author="Xavier Hoenner" w:date="2016-06-03T09:21:00Z">
+      <w:del w:id="23" w:author="Xavier Hoenner" w:date="2016-06-03T09:21:00Z">
         <w:r>
           <w:rPr>
             <w:b/>
@@ -5456,19 +5241,11 @@
               </w:rPr>
             </w:pPr>
             <w:proofErr w:type="spellStart"/>
-            <w:proofErr w:type="gramStart"/>
-            <w:r>
-              <w:rPr>
-                <w:b/>
-              </w:rPr>
-              <w:t>deployment</w:t>
-            </w:r>
-            <w:proofErr w:type="gramEnd"/>
-            <w:r>
-              <w:rPr>
-                <w:b/>
-              </w:rPr>
-              <w:t>_location</w:t>
+            <w:r>
+              <w:rPr>
+                <w:b/>
+              </w:rPr>
+              <w:t>deployment_location</w:t>
             </w:r>
             <w:proofErr w:type="spellEnd"/>
           </w:p>
@@ -5485,14 +5262,12 @@
                 <w:b/>
               </w:rPr>
             </w:pPr>
-            <w:proofErr w:type="gramStart"/>
             <w:r>
               <w:rPr>
                 <w:b/>
               </w:rPr>
               <w:t>platform</w:t>
             </w:r>
-            <w:proofErr w:type="gramEnd"/>
           </w:p>
         </w:tc>
         <w:tc>
@@ -5509,19 +5284,11 @@
               </w:rPr>
             </w:pPr>
             <w:proofErr w:type="spellStart"/>
-            <w:proofErr w:type="gramStart"/>
-            <w:r>
-              <w:rPr>
-                <w:b/>
-              </w:rPr>
-              <w:t>start</w:t>
-            </w:r>
-            <w:proofErr w:type="gramEnd"/>
-            <w:r>
-              <w:rPr>
-                <w:b/>
-              </w:rPr>
-              <w:t>_date</w:t>
+            <w:r>
+              <w:rPr>
+                <w:b/>
+              </w:rPr>
+              <w:t>start_date</w:t>
             </w:r>
             <w:proofErr w:type="spellEnd"/>
           </w:p>
@@ -5539,19 +5306,11 @@
               </w:rPr>
             </w:pPr>
             <w:proofErr w:type="spellStart"/>
-            <w:proofErr w:type="gramStart"/>
-            <w:r>
-              <w:rPr>
-                <w:b/>
-              </w:rPr>
-              <w:t>end</w:t>
-            </w:r>
-            <w:proofErr w:type="gramEnd"/>
-            <w:r>
-              <w:rPr>
-                <w:b/>
-              </w:rPr>
-              <w:t>_date</w:t>
+            <w:r>
+              <w:rPr>
+                <w:b/>
+              </w:rPr>
+              <w:t>end_date</w:t>
             </w:r>
             <w:proofErr w:type="spellEnd"/>
           </w:p>
@@ -5569,19 +5328,11 @@
               </w:rPr>
             </w:pPr>
             <w:proofErr w:type="spellStart"/>
-            <w:proofErr w:type="gramStart"/>
-            <w:r>
-              <w:rPr>
-                <w:b/>
-              </w:rPr>
-              <w:t>no</w:t>
-            </w:r>
-            <w:proofErr w:type="gramEnd"/>
-            <w:r>
-              <w:rPr>
-                <w:b/>
-              </w:rPr>
-              <w:t>_measurements</w:t>
+            <w:r>
+              <w:rPr>
+                <w:b/>
+              </w:rPr>
+              <w:t>no_measurements</w:t>
             </w:r>
             <w:proofErr w:type="spellEnd"/>
           </w:p>
@@ -5599,19 +5350,11 @@
               </w:rPr>
             </w:pPr>
             <w:proofErr w:type="spellStart"/>
-            <w:proofErr w:type="gramStart"/>
-            <w:r>
-              <w:rPr>
-                <w:b/>
-              </w:rPr>
-              <w:t>lat</w:t>
-            </w:r>
-            <w:proofErr w:type="gramEnd"/>
-            <w:r>
-              <w:rPr>
-                <w:b/>
-              </w:rPr>
-              <w:t>_range</w:t>
+            <w:r>
+              <w:rPr>
+                <w:b/>
+              </w:rPr>
+              <w:t>lat_range</w:t>
             </w:r>
             <w:proofErr w:type="spellEnd"/>
           </w:p>
@@ -5629,19 +5372,11 @@
               </w:rPr>
             </w:pPr>
             <w:proofErr w:type="spellStart"/>
-            <w:proofErr w:type="gramStart"/>
-            <w:r>
-              <w:rPr>
-                <w:b/>
-              </w:rPr>
-              <w:t>lon</w:t>
-            </w:r>
-            <w:proofErr w:type="gramEnd"/>
-            <w:r>
-              <w:rPr>
-                <w:b/>
-              </w:rPr>
-              <w:t>_range</w:t>
+            <w:r>
+              <w:rPr>
+                <w:b/>
+              </w:rPr>
+              <w:t>lon_range</w:t>
             </w:r>
             <w:proofErr w:type="spellEnd"/>
           </w:p>
@@ -5659,19 +5394,11 @@
               </w:rPr>
             </w:pPr>
             <w:proofErr w:type="spellStart"/>
-            <w:proofErr w:type="gramStart"/>
-            <w:r>
-              <w:rPr>
-                <w:b/>
-              </w:rPr>
-              <w:t>max</w:t>
-            </w:r>
-            <w:proofErr w:type="gramEnd"/>
-            <w:r>
-              <w:rPr>
-                <w:b/>
-              </w:rPr>
-              <w:t>_depth</w:t>
+            <w:r>
+              <w:rPr>
+                <w:b/>
+              </w:rPr>
+              <w:t>max_depth</w:t>
             </w:r>
             <w:proofErr w:type="spellEnd"/>
           </w:p>
@@ -5689,19 +5416,11 @@
               </w:rPr>
             </w:pPr>
             <w:proofErr w:type="spellStart"/>
-            <w:proofErr w:type="gramStart"/>
-            <w:r>
-              <w:rPr>
-                <w:b/>
-              </w:rPr>
-              <w:t>coverage</w:t>
-            </w:r>
-            <w:proofErr w:type="gramEnd"/>
-            <w:r>
-              <w:rPr>
-                <w:b/>
-              </w:rPr>
-              <w:t>_duration</w:t>
+            <w:r>
+              <w:rPr>
+                <w:b/>
+              </w:rPr>
+              <w:t>coverage_duration</w:t>
             </w:r>
             <w:proofErr w:type="spellEnd"/>
           </w:p>
@@ -5780,13 +5499,8 @@
               </w:rPr>
             </w:pPr>
             <w:r>
-              <w:t xml:space="preserve"># </w:t>
-            </w:r>
-            <w:proofErr w:type="gramStart"/>
-            <w:r>
-              <w:t>measurements</w:t>
-            </w:r>
-            <w:proofErr w:type="gramEnd"/>
+              <w:t># measurements</w:t>
+            </w:r>
           </w:p>
         </w:tc>
         <w:tc>
@@ -5841,15 +5555,7 @@
               <w:jc w:val="center"/>
             </w:pPr>
             <w:r>
-              <w:t xml:space="preserve"># </w:t>
-            </w:r>
-            <w:proofErr w:type="gramStart"/>
-            <w:r>
-              <w:t>days</w:t>
-            </w:r>
-            <w:proofErr w:type="gramEnd"/>
-            <w:r>
-              <w:t xml:space="preserve"> of data</w:t>
+              <w:t># days of data</w:t>
             </w:r>
           </w:p>
         </w:tc>
@@ -6021,12 +5727,10 @@
         <w:spacing w:after="0" w:line="360" w:lineRule="auto"/>
         <w:outlineLvl w:val="1"/>
         <w:rPr>
-          <w:del w:id="21" w:author="Xavier Hoenner" w:date="2016-06-03T09:22:00Z"/>
+          <w:del w:id="24" w:author="Xavier Hoenner" w:date="2016-06-03T09:22:00Z"/>
           <w:szCs w:val="24"/>
         </w:rPr>
       </w:pPr>
-      <w:bookmarkStart w:id="22" w:name="_GoBack"/>
-      <w:bookmarkEnd w:id="22"/>
     </w:p>
     <w:p>
       <w:pPr>
@@ -6040,7 +5744,7 @@
       </w:pPr>
     </w:p>
     <w:sectPr>
-      <w:headerReference w:type="default" r:id="rId7"/>
+      <w:headerReference w:type="default" r:id="rId6"/>
       <w:pgSz w:w="11906" w:h="16838"/>
       <w:pgMar w:top="1440" w:right="1440" w:bottom="1440" w:left="1440" w:header="708" w:footer="708" w:gutter="0"/>
       <w:cols w:space="708"/>
@@ -6051,7 +5755,7 @@
 </file>
 
 <file path=word/endnotes.xml><?xml version="1.0" encoding="utf-8"?>
-<w:endnotes xmlns:wpc="http://schemas.microsoft.com/office/word/2010/wordprocessingCanvas" xmlns:mo="http://schemas.microsoft.com/office/mac/office/2008/main" xmlns:mc="http://schemas.openxmlformats.org/markup-compatibility/2006" xmlns:mv="urn:schemas-microsoft-com:mac:vml" xmlns:o="urn:schemas-microsoft-com:office:office" xmlns:r="http://schemas.openxmlformats.org/officeDocument/2006/relationships" xmlns:m="http://schemas.openxmlformats.org/officeDocument/2006/math" xmlns:v="urn:schemas-microsoft-com:vml" xmlns:wp14="http://schemas.microsoft.com/office/word/2010/wordprocessingDrawing" xmlns:wp="http://schemas.openxmlformats.org/drawingml/2006/wordprocessingDrawing" xmlns:w10="urn:schemas-microsoft-com:office:word" xmlns:w="http://schemas.openxmlformats.org/wordprocessingml/2006/main" xmlns:w14="http://schemas.microsoft.com/office/word/2010/wordml" xmlns:wpg="http://schemas.microsoft.com/office/word/2010/wordprocessingGroup" xmlns:wpi="http://schemas.microsoft.com/office/word/2010/wordprocessingInk" xmlns:wne="http://schemas.microsoft.com/office/word/2006/wordml" xmlns:wps="http://schemas.microsoft.com/office/word/2010/wordprocessingShape" mc:Ignorable="w14 wp14">
+<w:endnotes xmlns:wpc="http://schemas.microsoft.com/office/word/2010/wordprocessingCanvas" xmlns:mo="http://schemas.microsoft.com/office/mac/office/2008/main" xmlns:mc="http://schemas.openxmlformats.org/markup-compatibility/2006" xmlns:mv="urn:schemas-microsoft-com:mac:vml" xmlns:o="urn:schemas-microsoft-com:office:office" xmlns:r="http://schemas.openxmlformats.org/officeDocument/2006/relationships" xmlns:m="http://schemas.openxmlformats.org/officeDocument/2006/math" xmlns:v="urn:schemas-microsoft-com:vml" xmlns:wp14="http://schemas.microsoft.com/office/word/2010/wordprocessingDrawing" xmlns:wp="http://schemas.openxmlformats.org/drawingml/2006/wordprocessingDrawing" xmlns:w10="urn:schemas-microsoft-com:office:word" xmlns:w="http://schemas.openxmlformats.org/wordprocessingml/2006/main" xmlns:w14="http://schemas.microsoft.com/office/word/2010/wordml" xmlns:w15="http://schemas.microsoft.com/office/word/2012/wordml" xmlns:wpg="http://schemas.microsoft.com/office/word/2010/wordprocessingGroup" xmlns:wpi="http://schemas.microsoft.com/office/word/2010/wordprocessingInk" xmlns:wne="http://schemas.microsoft.com/office/word/2006/wordml" xmlns:wps="http://schemas.microsoft.com/office/word/2010/wordprocessingShape" mc:Ignorable="w14 w15 wp14">
   <w:endnote w:type="separator" w:id="-1">
     <w:p>
       <w:pPr>
@@ -6076,7 +5780,7 @@
 </file>
 
 <file path=word/footnotes.xml><?xml version="1.0" encoding="utf-8"?>
-<w:footnotes xmlns:wpc="http://schemas.microsoft.com/office/word/2010/wordprocessingCanvas" xmlns:mo="http://schemas.microsoft.com/office/mac/office/2008/main" xmlns:mc="http://schemas.openxmlformats.org/markup-compatibility/2006" xmlns:mv="urn:schemas-microsoft-com:mac:vml" xmlns:o="urn:schemas-microsoft-com:office:office" xmlns:r="http://schemas.openxmlformats.org/officeDocument/2006/relationships" xmlns:m="http://schemas.openxmlformats.org/officeDocument/2006/math" xmlns:v="urn:schemas-microsoft-com:vml" xmlns:wp14="http://schemas.microsoft.com/office/word/2010/wordprocessingDrawing" xmlns:wp="http://schemas.openxmlformats.org/drawingml/2006/wordprocessingDrawing" xmlns:w10="urn:schemas-microsoft-com:office:word" xmlns:w="http://schemas.openxmlformats.org/wordprocessingml/2006/main" xmlns:w14="http://schemas.microsoft.com/office/word/2010/wordml" xmlns:wpg="http://schemas.microsoft.com/office/word/2010/wordprocessingGroup" xmlns:wpi="http://schemas.microsoft.com/office/word/2010/wordprocessingInk" xmlns:wne="http://schemas.microsoft.com/office/word/2006/wordml" xmlns:wps="http://schemas.microsoft.com/office/word/2010/wordprocessingShape" mc:Ignorable="w14 wp14">
+<w:footnotes xmlns:wpc="http://schemas.microsoft.com/office/word/2010/wordprocessingCanvas" xmlns:mo="http://schemas.microsoft.com/office/mac/office/2008/main" xmlns:mc="http://schemas.openxmlformats.org/markup-compatibility/2006" xmlns:mv="urn:schemas-microsoft-com:mac:vml" xmlns:o="urn:schemas-microsoft-com:office:office" xmlns:r="http://schemas.openxmlformats.org/officeDocument/2006/relationships" xmlns:m="http://schemas.openxmlformats.org/officeDocument/2006/math" xmlns:v="urn:schemas-microsoft-com:vml" xmlns:wp14="http://schemas.microsoft.com/office/word/2010/wordprocessingDrawing" xmlns:wp="http://schemas.openxmlformats.org/drawingml/2006/wordprocessingDrawing" xmlns:w10="urn:schemas-microsoft-com:office:word" xmlns:w="http://schemas.openxmlformats.org/wordprocessingml/2006/main" xmlns:w14="http://schemas.microsoft.com/office/word/2010/wordml" xmlns:w15="http://schemas.microsoft.com/office/word/2012/wordml" xmlns:wpg="http://schemas.microsoft.com/office/word/2010/wordprocessingGroup" xmlns:wpi="http://schemas.microsoft.com/office/word/2010/wordprocessingInk" xmlns:wne="http://schemas.microsoft.com/office/word/2006/wordml" xmlns:wps="http://schemas.microsoft.com/office/word/2010/wordprocessingShape" mc:Ignorable="w14 w15 wp14">
   <w:footnote w:type="separator" w:id="-1">
     <w:p>
       <w:pPr>
@@ -6101,12 +5805,12 @@
 </file>
 
 <file path=word/header1.xml><?xml version="1.0" encoding="utf-8"?>
-<w:hdr xmlns:wpc="http://schemas.microsoft.com/office/word/2010/wordprocessingCanvas" xmlns:mo="http://schemas.microsoft.com/office/mac/office/2008/main" xmlns:mc="http://schemas.openxmlformats.org/markup-compatibility/2006" xmlns:mv="urn:schemas-microsoft-com:mac:vml" xmlns:o="urn:schemas-microsoft-com:office:office" xmlns:r="http://schemas.openxmlformats.org/officeDocument/2006/relationships" xmlns:m="http://schemas.openxmlformats.org/officeDocument/2006/math" xmlns:v="urn:schemas-microsoft-com:vml" xmlns:wp14="http://schemas.microsoft.com/office/word/2010/wordprocessingDrawing" xmlns:wp="http://schemas.openxmlformats.org/drawingml/2006/wordprocessingDrawing" xmlns:w10="urn:schemas-microsoft-com:office:word" xmlns:w="http://schemas.openxmlformats.org/wordprocessingml/2006/main" xmlns:w14="http://schemas.microsoft.com/office/word/2010/wordml" xmlns:wpg="http://schemas.microsoft.com/office/word/2010/wordprocessingGroup" xmlns:wpi="http://schemas.microsoft.com/office/word/2010/wordprocessingInk" xmlns:wne="http://schemas.microsoft.com/office/word/2006/wordml" xmlns:wps="http://schemas.microsoft.com/office/word/2010/wordprocessingShape" mc:Ignorable="w14 wp14">
+<w:hdr xmlns:wpc="http://schemas.microsoft.com/office/word/2010/wordprocessingCanvas" xmlns:mo="http://schemas.microsoft.com/office/mac/office/2008/main" xmlns:mc="http://schemas.openxmlformats.org/markup-compatibility/2006" xmlns:mv="urn:schemas-microsoft-com:mac:vml" xmlns:o="urn:schemas-microsoft-com:office:office" xmlns:r="http://schemas.openxmlformats.org/officeDocument/2006/relationships" xmlns:m="http://schemas.openxmlformats.org/officeDocument/2006/math" xmlns:v="urn:schemas-microsoft-com:vml" xmlns:wp14="http://schemas.microsoft.com/office/word/2010/wordprocessingDrawing" xmlns:wp="http://schemas.openxmlformats.org/drawingml/2006/wordprocessingDrawing" xmlns:w10="urn:schemas-microsoft-com:office:word" xmlns:w="http://schemas.openxmlformats.org/wordprocessingml/2006/main" xmlns:w14="http://schemas.microsoft.com/office/word/2010/wordml" xmlns:w15="http://schemas.microsoft.com/office/word/2012/wordml" xmlns:wpg="http://schemas.microsoft.com/office/word/2010/wordprocessingGroup" xmlns:wpi="http://schemas.microsoft.com/office/word/2010/wordprocessingInk" xmlns:wne="http://schemas.microsoft.com/office/word/2006/wordml" xmlns:wps="http://schemas.microsoft.com/office/word/2010/wordprocessingShape" mc:Ignorable="w14 w15 wp14">
   <w:p>
     <w:pPr>
       <w:pStyle w:val="Header"/>
     </w:pPr>
-    <w:ins w:id="23" w:author="Xavier Hoenner" w:date="2016-06-03T09:20:00Z">
+    <w:ins w:id="25" w:author="Xavier Hoenner" w:date="2016-06-03T09:20:00Z">
       <w:r>
         <w:rPr>
           <w:b/>
@@ -6117,7 +5821,7 @@
         <w:t xml:space="preserve"> </w:t>
       </w:r>
     </w:ins>
-    <w:del w:id="24" w:author="Xavier Hoenner" w:date="2016-06-03T09:20:00Z">
+    <w:del w:id="26" w:author="Xavier Hoenner" w:date="2016-06-03T09:20:00Z">
       <w:r>
         <w:delText xml:space="preserve">ANFOG </w:delText>
       </w:r>
@@ -6134,15 +5838,25 @@
     <w:r>
       <w:fldChar w:fldCharType="separate"/>
     </w:r>
-    <w:ins w:id="25" w:author="Xavier Hoenner" w:date="2016-06-03T09:19:00Z">
+    <w:ins w:id="27" w:author="Xavier Hoenner" w:date="2017-08-24T12:00:00Z">
       <w:r>
         <w:rPr>
           <w:noProof/>
         </w:rPr>
-        <w:t>3/06/2016</w:t>
+        <w:t>24/08/2017</w:t>
       </w:r>
     </w:ins>
-    <w:del w:id="26" w:author="Xavier Hoenner" w:date="2016-06-03T09:19:00Z">
+    <w:ins w:id="28" w:author="Xavier Hoenner" w:date="2016-06-03T09:19:00Z">
+      <w:del w:id="29" w:author="Xavier Hoenner" w:date="2017-08-24T12:00:00Z">
+        <w:r>
+          <w:rPr>
+            <w:noProof/>
+          </w:rPr>
+          <w:delText>3/06/2016</w:delText>
+        </w:r>
+      </w:del>
+    </w:ins>
+    <w:del w:id="30" w:author="Xavier Hoenner" w:date="2017-08-24T12:00:00Z">
       <w:r>
         <w:rPr>
           <w:noProof/>
@@ -6157,8 +5871,16 @@
 </w:hdr>
 </file>
 
+<file path=word/people.xml><?xml version="1.0" encoding="utf-8"?>
+<w15:people xmlns:wpc="http://schemas.microsoft.com/office/word/2010/wordprocessingCanvas" xmlns:mo="http://schemas.microsoft.com/office/mac/office/2008/main" xmlns:mc="http://schemas.openxmlformats.org/markup-compatibility/2006" xmlns:mv="urn:schemas-microsoft-com:mac:vml" xmlns:o="urn:schemas-microsoft-com:office:office" xmlns:r="http://schemas.openxmlformats.org/officeDocument/2006/relationships" xmlns:m="http://schemas.openxmlformats.org/officeDocument/2006/math" xmlns:v="urn:schemas-microsoft-com:vml" xmlns:wp14="http://schemas.microsoft.com/office/word/2010/wordprocessingDrawing" xmlns:wp="http://schemas.openxmlformats.org/drawingml/2006/wordprocessingDrawing" xmlns:w10="urn:schemas-microsoft-com:office:word" xmlns:w="http://schemas.openxmlformats.org/wordprocessingml/2006/main" xmlns:w14="http://schemas.microsoft.com/office/word/2010/wordml" xmlns:w15="http://schemas.microsoft.com/office/word/2012/wordml" xmlns:wpg="http://schemas.microsoft.com/office/word/2010/wordprocessingGroup" xmlns:wpi="http://schemas.microsoft.com/office/word/2010/wordprocessingInk" xmlns:wne="http://schemas.microsoft.com/office/word/2006/wordml" xmlns:wps="http://schemas.microsoft.com/office/word/2010/wordprocessingShape" mc:Ignorable="w14 w15 wp14">
+  <w15:person w15:author="Xavier Hoenner">
+    <w15:presenceInfo w15:providerId="None" w15:userId="Xavier Hoenner"/>
+  </w15:person>
+</w15:people>
+</file>
+
 <file path=word/styles.xml><?xml version="1.0" encoding="utf-8"?>
-<w:styles xmlns:mc="http://schemas.openxmlformats.org/markup-compatibility/2006" xmlns:r="http://schemas.openxmlformats.org/officeDocument/2006/relationships" xmlns:w="http://schemas.openxmlformats.org/wordprocessingml/2006/main" xmlns:w14="http://schemas.microsoft.com/office/word/2010/wordml" mc:Ignorable="w14">
+<w:styles xmlns:mc="http://schemas.openxmlformats.org/markup-compatibility/2006" xmlns:r="http://schemas.openxmlformats.org/officeDocument/2006/relationships" xmlns:w="http://schemas.openxmlformats.org/wordprocessingml/2006/main" xmlns:w14="http://schemas.microsoft.com/office/word/2010/wordml" xmlns:w15="http://schemas.microsoft.com/office/word/2012/wordml" mc:Ignorable="w14 w15">
   <w:docDefaults>
     <w:rPrDefault>
       <w:rPr>
@@ -6174,144 +5896,389 @@
       </w:pPr>
     </w:pPrDefault>
   </w:docDefaults>
-  <w:latentStyles w:defLockedState="0" w:defUIPriority="99" w:defSemiHidden="1" w:defUnhideWhenUsed="1" w:defQFormat="0" w:count="276">
-    <w:lsdException w:name="Normal" w:semiHidden="0" w:uiPriority="0" w:unhideWhenUsed="0" w:qFormat="1"/>
-    <w:lsdException w:name="heading 1" w:semiHidden="0" w:uiPriority="9" w:unhideWhenUsed="0" w:qFormat="1"/>
-    <w:lsdException w:name="heading 2" w:uiPriority="9" w:qFormat="1"/>
-    <w:lsdException w:name="heading 3" w:uiPriority="9" w:qFormat="1"/>
-    <w:lsdException w:name="heading 4" w:uiPriority="9" w:qFormat="1"/>
-    <w:lsdException w:name="heading 5" w:uiPriority="9" w:qFormat="1"/>
-    <w:lsdException w:name="heading 6" w:uiPriority="9" w:qFormat="1"/>
-    <w:lsdException w:name="heading 7" w:uiPriority="9" w:qFormat="1"/>
-    <w:lsdException w:name="heading 8" w:uiPriority="9" w:qFormat="1"/>
-    <w:lsdException w:name="heading 9" w:uiPriority="9" w:qFormat="1"/>
-    <w:lsdException w:name="toc 1" w:uiPriority="39"/>
-    <w:lsdException w:name="toc 2" w:uiPriority="39"/>
-    <w:lsdException w:name="toc 3" w:uiPriority="39"/>
-    <w:lsdException w:name="toc 4" w:uiPriority="39"/>
-    <w:lsdException w:name="toc 5" w:uiPriority="39"/>
-    <w:lsdException w:name="toc 6" w:uiPriority="39"/>
-    <w:lsdException w:name="toc 7" w:uiPriority="39"/>
-    <w:lsdException w:name="toc 8" w:uiPriority="39"/>
-    <w:lsdException w:name="toc 9" w:uiPriority="39"/>
-    <w:lsdException w:name="caption" w:uiPriority="35" w:qFormat="1"/>
-    <w:lsdException w:name="Title" w:semiHidden="0" w:uiPriority="10" w:unhideWhenUsed="0" w:qFormat="1"/>
-    <w:lsdException w:name="Default Paragraph Font" w:uiPriority="1"/>
-    <w:lsdException w:name="Subtitle" w:semiHidden="0" w:uiPriority="11" w:unhideWhenUsed="0" w:qFormat="1"/>
-    <w:lsdException w:name="Strong" w:semiHidden="0" w:uiPriority="22" w:unhideWhenUsed="0" w:qFormat="1"/>
-    <w:lsdException w:name="Emphasis" w:semiHidden="0" w:uiPriority="20" w:unhideWhenUsed="0" w:qFormat="1"/>
-    <w:lsdException w:name="Table Grid" w:semiHidden="0" w:uiPriority="59" w:unhideWhenUsed="0"/>
-    <w:lsdException w:name="Placeholder Text" w:unhideWhenUsed="0"/>
-    <w:lsdException w:name="No Spacing" w:semiHidden="0" w:uiPriority="1" w:unhideWhenUsed="0" w:qFormat="1"/>
-    <w:lsdException w:name="Light Shading" w:semiHidden="0" w:uiPriority="60" w:unhideWhenUsed="0"/>
-    <w:lsdException w:name="Light List" w:semiHidden="0" w:uiPriority="61" w:unhideWhenUsed="0"/>
-    <w:lsdException w:name="Light Grid" w:semiHidden="0" w:uiPriority="62" w:unhideWhenUsed="0"/>
-    <w:lsdException w:name="Medium Shading 1" w:semiHidden="0" w:uiPriority="63" w:unhideWhenUsed="0"/>
-    <w:lsdException w:name="Medium Shading 2" w:semiHidden="0" w:uiPriority="64" w:unhideWhenUsed="0"/>
-    <w:lsdException w:name="Medium List 1" w:semiHidden="0" w:uiPriority="65" w:unhideWhenUsed="0"/>
-    <w:lsdException w:name="Medium List 2" w:semiHidden="0" w:uiPriority="66" w:unhideWhenUsed="0"/>
-    <w:lsdException w:name="Medium Grid 1" w:semiHidden="0" w:uiPriority="67" w:unhideWhenUsed="0"/>
-    <w:lsdException w:name="Medium Grid 2" w:semiHidden="0" w:uiPriority="68" w:unhideWhenUsed="0"/>
-    <w:lsdException w:name="Medium Grid 3" w:semiHidden="0" w:uiPriority="69" w:unhideWhenUsed="0"/>
-    <w:lsdException w:name="Dark List" w:semiHidden="0" w:uiPriority="70" w:unhideWhenUsed="0"/>
-    <w:lsdException w:name="Colorful Shading" w:semiHidden="0" w:uiPriority="71" w:unhideWhenUsed="0"/>
-    <w:lsdException w:name="Colorful List" w:semiHidden="0" w:uiPriority="72" w:unhideWhenUsed="0"/>
-    <w:lsdException w:name="Colorful Grid" w:semiHidden="0" w:uiPriority="73" w:unhideWhenUsed="0"/>
-    <w:lsdException w:name="Light Shading Accent 1" w:semiHidden="0" w:uiPriority="60" w:unhideWhenUsed="0"/>
-    <w:lsdException w:name="Light List Accent 1" w:semiHidden="0" w:uiPriority="61" w:unhideWhenUsed="0"/>
-    <w:lsdException w:name="Light Grid Accent 1" w:semiHidden="0" w:uiPriority="62" w:unhideWhenUsed="0"/>
-    <w:lsdException w:name="Medium Shading 1 Accent 1" w:semiHidden="0" w:uiPriority="63" w:unhideWhenUsed="0"/>
-    <w:lsdException w:name="Medium Shading 2 Accent 1" w:semiHidden="0" w:uiPriority="64" w:unhideWhenUsed="0"/>
-    <w:lsdException w:name="Medium List 1 Accent 1" w:semiHidden="0" w:uiPriority="65" w:unhideWhenUsed="0"/>
-    <w:lsdException w:name="Revision" w:unhideWhenUsed="0"/>
-    <w:lsdException w:name="List Paragraph" w:semiHidden="0" w:uiPriority="34" w:unhideWhenUsed="0" w:qFormat="1"/>
-    <w:lsdException w:name="Quote" w:semiHidden="0" w:uiPriority="29" w:unhideWhenUsed="0" w:qFormat="1"/>
-    <w:lsdException w:name="Intense Quote" w:semiHidden="0" w:uiPriority="30" w:unhideWhenUsed="0" w:qFormat="1"/>
-    <w:lsdException w:name="Medium List 2 Accent 1" w:semiHidden="0" w:uiPriority="66" w:unhideWhenUsed="0"/>
-    <w:lsdException w:name="Medium Grid 1 Accent 1" w:semiHidden="0" w:uiPriority="67" w:unhideWhenUsed="0"/>
-    <w:lsdException w:name="Medium Grid 2 Accent 1" w:semiHidden="0" w:uiPriority="68" w:unhideWhenUsed="0"/>
-    <w:lsdException w:name="Medium Grid 3 Accent 1" w:semiHidden="0" w:uiPriority="69" w:unhideWhenUsed="0"/>
-    <w:lsdException w:name="Dark List Accent 1" w:semiHidden="0" w:uiPriority="70" w:unhideWhenUsed="0"/>
-    <w:lsdException w:name="Colorful Shading Accent 1" w:semiHidden="0" w:uiPriority="71" w:unhideWhenUsed="0"/>
-    <w:lsdException w:name="Colorful List Accent 1" w:semiHidden="0" w:uiPriority="72" w:unhideWhenUsed="0"/>
-    <w:lsdException w:name="Colorful Grid Accent 1" w:semiHidden="0" w:uiPriority="73" w:unhideWhenUsed="0"/>
-    <w:lsdException w:name="Light Shading Accent 2" w:semiHidden="0" w:uiPriority="60" w:unhideWhenUsed="0"/>
-    <w:lsdException w:name="Light List Accent 2" w:semiHidden="0" w:uiPriority="61" w:unhideWhenUsed="0"/>
-    <w:lsdException w:name="Light Grid Accent 2" w:semiHidden="0" w:uiPriority="62" w:unhideWhenUsed="0"/>
-    <w:lsdException w:name="Medium Shading 1 Accent 2" w:semiHidden="0" w:uiPriority="63" w:unhideWhenUsed="0"/>
-    <w:lsdException w:name="Medium Shading 2 Accent 2" w:semiHidden="0" w:uiPriority="64" w:unhideWhenUsed="0"/>
-    <w:lsdException w:name="Medium List 1 Accent 2" w:semiHidden="0" w:uiPriority="65" w:unhideWhenUsed="0"/>
-    <w:lsdException w:name="Medium List 2 Accent 2" w:semiHidden="0" w:uiPriority="66" w:unhideWhenUsed="0"/>
-    <w:lsdException w:name="Medium Grid 1 Accent 2" w:semiHidden="0" w:uiPriority="67" w:unhideWhenUsed="0"/>
-    <w:lsdException w:name="Medium Grid 2 Accent 2" w:semiHidden="0" w:uiPriority="68" w:unhideWhenUsed="0"/>
-    <w:lsdException w:name="Medium Grid 3 Accent 2" w:semiHidden="0" w:uiPriority="69" w:unhideWhenUsed="0"/>
-    <w:lsdException w:name="Dark List Accent 2" w:semiHidden="0" w:uiPriority="70" w:unhideWhenUsed="0"/>
-    <w:lsdException w:name="Colorful Shading Accent 2" w:semiHidden="0" w:uiPriority="71" w:unhideWhenUsed="0"/>
-    <w:lsdException w:name="Colorful List Accent 2" w:semiHidden="0" w:uiPriority="72" w:unhideWhenUsed="0"/>
-    <w:lsdException w:name="Colorful Grid Accent 2" w:semiHidden="0" w:uiPriority="73" w:unhideWhenUsed="0"/>
-    <w:lsdException w:name="Light Shading Accent 3" w:semiHidden="0" w:uiPriority="60" w:unhideWhenUsed="0"/>
-    <w:lsdException w:name="Light List Accent 3" w:semiHidden="0" w:uiPriority="61" w:unhideWhenUsed="0"/>
-    <w:lsdException w:name="Light Grid Accent 3" w:semiHidden="0" w:uiPriority="62" w:unhideWhenUsed="0"/>
-    <w:lsdException w:name="Medium Shading 1 Accent 3" w:semiHidden="0" w:uiPriority="63" w:unhideWhenUsed="0"/>
-    <w:lsdException w:name="Medium Shading 2 Accent 3" w:semiHidden="0" w:uiPriority="64" w:unhideWhenUsed="0"/>
-    <w:lsdException w:name="Medium List 1 Accent 3" w:semiHidden="0" w:uiPriority="65" w:unhideWhenUsed="0"/>
-    <w:lsdException w:name="Medium List 2 Accent 3" w:semiHidden="0" w:uiPriority="66" w:unhideWhenUsed="0"/>
-    <w:lsdException w:name="Medium Grid 1 Accent 3" w:semiHidden="0" w:uiPriority="67" w:unhideWhenUsed="0"/>
-    <w:lsdException w:name="Medium Grid 2 Accent 3" w:semiHidden="0" w:uiPriority="68" w:unhideWhenUsed="0"/>
-    <w:lsdException w:name="Medium Grid 3 Accent 3" w:semiHidden="0" w:uiPriority="69" w:unhideWhenUsed="0"/>
-    <w:lsdException w:name="Dark List Accent 3" w:semiHidden="0" w:uiPriority="70" w:unhideWhenUsed="0"/>
-    <w:lsdException w:name="Colorful Shading Accent 3" w:semiHidden="0" w:uiPriority="71" w:unhideWhenUsed="0"/>
-    <w:lsdException w:name="Colorful List Accent 3" w:semiHidden="0" w:uiPriority="72" w:unhideWhenUsed="0"/>
-    <w:lsdException w:name="Colorful Grid Accent 3" w:semiHidden="0" w:uiPriority="73" w:unhideWhenUsed="0"/>
-    <w:lsdException w:name="Light Shading Accent 4" w:semiHidden="0" w:uiPriority="60" w:unhideWhenUsed="0"/>
-    <w:lsdException w:name="Light List Accent 4" w:semiHidden="0" w:uiPriority="61" w:unhideWhenUsed="0"/>
-    <w:lsdException w:name="Light Grid Accent 4" w:semiHidden="0" w:uiPriority="62" w:unhideWhenUsed="0"/>
-    <w:lsdException w:name="Medium Shading 1 Accent 4" w:semiHidden="0" w:uiPriority="63" w:unhideWhenUsed="0"/>
-    <w:lsdException w:name="Medium Shading 2 Accent 4" w:semiHidden="0" w:uiPriority="64" w:unhideWhenUsed="0"/>
-    <w:lsdException w:name="Medium List 1 Accent 4" w:semiHidden="0" w:uiPriority="65" w:unhideWhenUsed="0"/>
-    <w:lsdException w:name="Medium List 2 Accent 4" w:semiHidden="0" w:uiPriority="66" w:unhideWhenUsed="0"/>
-    <w:lsdException w:name="Medium Grid 1 Accent 4" w:semiHidden="0" w:uiPriority="67" w:unhideWhenUsed="0"/>
-    <w:lsdException w:name="Medium Grid 2 Accent 4" w:semiHidden="0" w:uiPriority="68" w:unhideWhenUsed="0"/>
-    <w:lsdException w:name="Medium Grid 3 Accent 4" w:semiHidden="0" w:uiPriority="69" w:unhideWhenUsed="0"/>
-    <w:lsdException w:name="Dark List Accent 4" w:semiHidden="0" w:uiPriority="70" w:unhideWhenUsed="0"/>
-    <w:lsdException w:name="Colorful Shading Accent 4" w:semiHidden="0" w:uiPriority="71" w:unhideWhenUsed="0"/>
-    <w:lsdException w:name="Colorful List Accent 4" w:semiHidden="0" w:uiPriority="72" w:unhideWhenUsed="0"/>
-    <w:lsdException w:name="Colorful Grid Accent 4" w:semiHidden="0" w:uiPriority="73" w:unhideWhenUsed="0"/>
-    <w:lsdException w:name="Light Shading Accent 5" w:semiHidden="0" w:uiPriority="60" w:unhideWhenUsed="0"/>
-    <w:lsdException w:name="Light List Accent 5" w:semiHidden="0" w:uiPriority="61" w:unhideWhenUsed="0"/>
-    <w:lsdException w:name="Light Grid Accent 5" w:semiHidden="0" w:uiPriority="62" w:unhideWhenUsed="0"/>
-    <w:lsdException w:name="Medium Shading 1 Accent 5" w:semiHidden="0" w:uiPriority="63" w:unhideWhenUsed="0"/>
-    <w:lsdException w:name="Medium Shading 2 Accent 5" w:semiHidden="0" w:uiPriority="64" w:unhideWhenUsed="0"/>
-    <w:lsdException w:name="Medium List 1 Accent 5" w:semiHidden="0" w:uiPriority="65" w:unhideWhenUsed="0"/>
-    <w:lsdException w:name="Medium List 2 Accent 5" w:semiHidden="0" w:uiPriority="66" w:unhideWhenUsed="0"/>
-    <w:lsdException w:name="Medium Grid 1 Accent 5" w:semiHidden="0" w:uiPriority="67" w:unhideWhenUsed="0"/>
-    <w:lsdException w:name="Medium Grid 2 Accent 5" w:semiHidden="0" w:uiPriority="68" w:unhideWhenUsed="0"/>
-    <w:lsdException w:name="Medium Grid 3 Accent 5" w:semiHidden="0" w:uiPriority="69" w:unhideWhenUsed="0"/>
-    <w:lsdException w:name="Dark List Accent 5" w:semiHidden="0" w:uiPriority="70" w:unhideWhenUsed="0"/>
-    <w:lsdException w:name="Colorful Shading Accent 5" w:semiHidden="0" w:uiPriority="71" w:unhideWhenUsed="0"/>
-    <w:lsdException w:name="Colorful List Accent 5" w:semiHidden="0" w:uiPriority="72" w:unhideWhenUsed="0"/>
-    <w:lsdException w:name="Colorful Grid Accent 5" w:semiHidden="0" w:uiPriority="73" w:unhideWhenUsed="0"/>
-    <w:lsdException w:name="Light Shading Accent 6" w:semiHidden="0" w:uiPriority="60" w:unhideWhenUsed="0"/>
-    <w:lsdException w:name="Light List Accent 6" w:semiHidden="0" w:uiPriority="61" w:unhideWhenUsed="0"/>
-    <w:lsdException w:name="Light Grid Accent 6" w:semiHidden="0" w:uiPriority="62" w:unhideWhenUsed="0"/>
-    <w:lsdException w:name="Medium Shading 1 Accent 6" w:semiHidden="0" w:uiPriority="63" w:unhideWhenUsed="0"/>
-    <w:lsdException w:name="Medium Shading 2 Accent 6" w:semiHidden="0" w:uiPriority="64" w:unhideWhenUsed="0"/>
-    <w:lsdException w:name="Medium List 1 Accent 6" w:semiHidden="0" w:uiPriority="65" w:unhideWhenUsed="0"/>
-    <w:lsdException w:name="Medium List 2 Accent 6" w:semiHidden="0" w:uiPriority="66" w:unhideWhenUsed="0"/>
-    <w:lsdException w:name="Medium Grid 1 Accent 6" w:semiHidden="0" w:uiPriority="67" w:unhideWhenUsed="0"/>
-    <w:lsdException w:name="Medium Grid 2 Accent 6" w:semiHidden="0" w:uiPriority="68" w:unhideWhenUsed="0"/>
-    <w:lsdException w:name="Medium Grid 3 Accent 6" w:semiHidden="0" w:uiPriority="69" w:unhideWhenUsed="0"/>
-    <w:lsdException w:name="Dark List Accent 6" w:semiHidden="0" w:uiPriority="70" w:unhideWhenUsed="0"/>
-    <w:lsdException w:name="Colorful Shading Accent 6" w:semiHidden="0" w:uiPriority="71" w:unhideWhenUsed="0"/>
-    <w:lsdException w:name="Colorful List Accent 6" w:semiHidden="0" w:uiPriority="72" w:unhideWhenUsed="0"/>
-    <w:lsdException w:name="Colorful Grid Accent 6" w:semiHidden="0" w:uiPriority="73" w:unhideWhenUsed="0"/>
-    <w:lsdException w:name="Subtle Emphasis" w:semiHidden="0" w:uiPriority="19" w:unhideWhenUsed="0" w:qFormat="1"/>
-    <w:lsdException w:name="Intense Emphasis" w:semiHidden="0" w:uiPriority="21" w:unhideWhenUsed="0" w:qFormat="1"/>
-    <w:lsdException w:name="Subtle Reference" w:semiHidden="0" w:uiPriority="31" w:unhideWhenUsed="0" w:qFormat="1"/>
-    <w:lsdException w:name="Intense Reference" w:semiHidden="0" w:uiPriority="32" w:unhideWhenUsed="0" w:qFormat="1"/>
-    <w:lsdException w:name="Book Title" w:semiHidden="0" w:uiPriority="33" w:unhideWhenUsed="0" w:qFormat="1"/>
-    <w:lsdException w:name="Bibliography" w:uiPriority="37"/>
-    <w:lsdException w:name="TOC Heading" w:uiPriority="39" w:qFormat="1"/>
+  <w:latentStyles w:defLockedState="0" w:defUIPriority="99" w:defSemiHidden="0" w:defUnhideWhenUsed="0" w:defQFormat="0" w:count="382">
+    <w:lsdException w:name="Normal" w:uiPriority="0" w:qFormat="1"/>
+    <w:lsdException w:name="heading 1" w:uiPriority="9" w:qFormat="1"/>
+    <w:lsdException w:name="heading 2" w:semiHidden="1" w:uiPriority="9" w:unhideWhenUsed="1" w:qFormat="1"/>
+    <w:lsdException w:name="heading 3" w:semiHidden="1" w:uiPriority="9" w:unhideWhenUsed="1" w:qFormat="1"/>
+    <w:lsdException w:name="heading 4" w:semiHidden="1" w:uiPriority="9" w:unhideWhenUsed="1" w:qFormat="1"/>
+    <w:lsdException w:name="heading 5" w:semiHidden="1" w:uiPriority="9" w:unhideWhenUsed="1" w:qFormat="1"/>
+    <w:lsdException w:name="heading 6" w:semiHidden="1" w:uiPriority="9" w:unhideWhenUsed="1" w:qFormat="1"/>
+    <w:lsdException w:name="heading 7" w:semiHidden="1" w:uiPriority="9" w:unhideWhenUsed="1" w:qFormat="1"/>
+    <w:lsdException w:name="heading 8" w:semiHidden="1" w:uiPriority="9" w:unhideWhenUsed="1" w:qFormat="1"/>
+    <w:lsdException w:name="heading 9" w:semiHidden="1" w:uiPriority="9" w:unhideWhenUsed="1" w:qFormat="1"/>
+    <w:lsdException w:name="index 1" w:semiHidden="1" w:unhideWhenUsed="1"/>
+    <w:lsdException w:name="index 2" w:semiHidden="1" w:unhideWhenUsed="1"/>
+    <w:lsdException w:name="index 3" w:semiHidden="1" w:unhideWhenUsed="1"/>
+    <w:lsdException w:name="index 4" w:semiHidden="1" w:unhideWhenUsed="1"/>
+    <w:lsdException w:name="index 5" w:semiHidden="1" w:unhideWhenUsed="1"/>
+    <w:lsdException w:name="index 6" w:semiHidden="1" w:unhideWhenUsed="1"/>
+    <w:lsdException w:name="index 7" w:semiHidden="1" w:unhideWhenUsed="1"/>
+    <w:lsdException w:name="index 8" w:semiHidden="1" w:unhideWhenUsed="1"/>
+    <w:lsdException w:name="index 9" w:semiHidden="1" w:unhideWhenUsed="1"/>
+    <w:lsdException w:name="toc 1" w:semiHidden="1" w:uiPriority="39" w:unhideWhenUsed="1"/>
+    <w:lsdException w:name="toc 2" w:semiHidden="1" w:uiPriority="39" w:unhideWhenUsed="1"/>
+    <w:lsdException w:name="toc 3" w:semiHidden="1" w:uiPriority="39" w:unhideWhenUsed="1"/>
+    <w:lsdException w:name="toc 4" w:semiHidden="1" w:uiPriority="39" w:unhideWhenUsed="1"/>
+    <w:lsdException w:name="toc 5" w:semiHidden="1" w:uiPriority="39" w:unhideWhenUsed="1"/>
+    <w:lsdException w:name="toc 6" w:semiHidden="1" w:uiPriority="39" w:unhideWhenUsed="1"/>
+    <w:lsdException w:name="toc 7" w:semiHidden="1" w:uiPriority="39" w:unhideWhenUsed="1"/>
+    <w:lsdException w:name="toc 8" w:semiHidden="1" w:uiPriority="39" w:unhideWhenUsed="1"/>
+    <w:lsdException w:name="toc 9" w:semiHidden="1" w:uiPriority="39" w:unhideWhenUsed="1"/>
+    <w:lsdException w:name="Normal Indent" w:semiHidden="1" w:unhideWhenUsed="1"/>
+    <w:lsdException w:name="footnote text" w:semiHidden="1" w:unhideWhenUsed="1"/>
+    <w:lsdException w:name="annotation text" w:semiHidden="1" w:unhideWhenUsed="1"/>
+    <w:lsdException w:name="header" w:semiHidden="1" w:unhideWhenUsed="1"/>
+    <w:lsdException w:name="footer" w:semiHidden="1" w:unhideWhenUsed="1"/>
+    <w:lsdException w:name="index heading" w:semiHidden="1" w:unhideWhenUsed="1"/>
+    <w:lsdException w:name="caption" w:semiHidden="1" w:uiPriority="35" w:unhideWhenUsed="1" w:qFormat="1"/>
+    <w:lsdException w:name="table of figures" w:semiHidden="1" w:unhideWhenUsed="1"/>
+    <w:lsdException w:name="envelope address" w:semiHidden="1" w:unhideWhenUsed="1"/>
+    <w:lsdException w:name="envelope return" w:semiHidden="1" w:unhideWhenUsed="1"/>
+    <w:lsdException w:name="footnote reference" w:semiHidden="1" w:unhideWhenUsed="1"/>
+    <w:lsdException w:name="annotation reference" w:semiHidden="1" w:unhideWhenUsed="1"/>
+    <w:lsdException w:name="line number" w:semiHidden="1" w:unhideWhenUsed="1"/>
+    <w:lsdException w:name="page number" w:semiHidden="1" w:unhideWhenUsed="1"/>
+    <w:lsdException w:name="endnote reference" w:semiHidden="1" w:unhideWhenUsed="1"/>
+    <w:lsdException w:name="endnote text" w:semiHidden="1" w:unhideWhenUsed="1"/>
+    <w:lsdException w:name="table of authorities" w:semiHidden="1" w:unhideWhenUsed="1"/>
+    <w:lsdException w:name="macro" w:semiHidden="1" w:unhideWhenUsed="1"/>
+    <w:lsdException w:name="toa heading" w:semiHidden="1" w:unhideWhenUsed="1"/>
+    <w:lsdException w:name="List" w:semiHidden="1" w:unhideWhenUsed="1"/>
+    <w:lsdException w:name="List Bullet" w:semiHidden="1" w:unhideWhenUsed="1"/>
+    <w:lsdException w:name="List Number" w:semiHidden="1" w:unhideWhenUsed="1"/>
+    <w:lsdException w:name="List 2" w:semiHidden="1" w:unhideWhenUsed="1"/>
+    <w:lsdException w:name="List 3" w:semiHidden="1" w:unhideWhenUsed="1"/>
+    <w:lsdException w:name="List 4" w:semiHidden="1" w:unhideWhenUsed="1"/>
+    <w:lsdException w:name="List 5" w:semiHidden="1" w:unhideWhenUsed="1"/>
+    <w:lsdException w:name="List Bullet 2" w:semiHidden="1" w:unhideWhenUsed="1"/>
+    <w:lsdException w:name="List Bullet 3" w:semiHidden="1" w:unhideWhenUsed="1"/>
+    <w:lsdException w:name="List Bullet 4" w:semiHidden="1" w:unhideWhenUsed="1"/>
+    <w:lsdException w:name="List Bullet 5" w:semiHidden="1" w:unhideWhenUsed="1"/>
+    <w:lsdException w:name="List Number 2" w:semiHidden="1" w:unhideWhenUsed="1"/>
+    <w:lsdException w:name="List Number 3" w:semiHidden="1" w:unhideWhenUsed="1"/>
+    <w:lsdException w:name="List Number 4" w:semiHidden="1" w:unhideWhenUsed="1"/>
+    <w:lsdException w:name="List Number 5" w:semiHidden="1" w:unhideWhenUsed="1"/>
+    <w:lsdException w:name="Title" w:uiPriority="10" w:qFormat="1"/>
+    <w:lsdException w:name="Closing" w:semiHidden="1" w:unhideWhenUsed="1"/>
+    <w:lsdException w:name="Signature" w:semiHidden="1" w:unhideWhenUsed="1"/>
+    <w:lsdException w:name="Default Paragraph Font" w:semiHidden="1" w:uiPriority="1" w:unhideWhenUsed="1"/>
+    <w:lsdException w:name="Body Text" w:semiHidden="1" w:unhideWhenUsed="1"/>
+    <w:lsdException w:name="Body Text Indent" w:semiHidden="1" w:unhideWhenUsed="1"/>
+    <w:lsdException w:name="List Continue" w:semiHidden="1" w:unhideWhenUsed="1"/>
+    <w:lsdException w:name="List Continue 2" w:semiHidden="1" w:unhideWhenUsed="1"/>
+    <w:lsdException w:name="List Continue 3" w:semiHidden="1" w:unhideWhenUsed="1"/>
+    <w:lsdException w:name="List Continue 4" w:semiHidden="1" w:unhideWhenUsed="1"/>
+    <w:lsdException w:name="List Continue 5" w:semiHidden="1" w:unhideWhenUsed="1"/>
+    <w:lsdException w:name="Message Header" w:semiHidden="1" w:unhideWhenUsed="1"/>
+    <w:lsdException w:name="Subtitle" w:uiPriority="11" w:qFormat="1"/>
+    <w:lsdException w:name="Salutation" w:semiHidden="1" w:unhideWhenUsed="1"/>
+    <w:lsdException w:name="Date" w:semiHidden="1" w:unhideWhenUsed="1"/>
+    <w:lsdException w:name="Body Text First Indent" w:semiHidden="1" w:unhideWhenUsed="1"/>
+    <w:lsdException w:name="Body Text First Indent 2" w:semiHidden="1" w:unhideWhenUsed="1"/>
+    <w:lsdException w:name="Note Heading" w:semiHidden="1" w:unhideWhenUsed="1"/>
+    <w:lsdException w:name="Body Text 2" w:semiHidden="1" w:unhideWhenUsed="1"/>
+    <w:lsdException w:name="Body Text 3" w:semiHidden="1" w:unhideWhenUsed="1"/>
+    <w:lsdException w:name="Body Text Indent 2" w:semiHidden="1" w:unhideWhenUsed="1"/>
+    <w:lsdException w:name="Body Text Indent 3" w:semiHidden="1" w:unhideWhenUsed="1"/>
+    <w:lsdException w:name="Block Text" w:semiHidden="1" w:unhideWhenUsed="1"/>
+    <w:lsdException w:name="Hyperlink" w:semiHidden="1" w:unhideWhenUsed="1"/>
+    <w:lsdException w:name="FollowedHyperlink" w:semiHidden="1" w:unhideWhenUsed="1"/>
+    <w:lsdException w:name="Strong" w:uiPriority="22" w:qFormat="1"/>
+    <w:lsdException w:name="Emphasis" w:uiPriority="20" w:qFormat="1"/>
+    <w:lsdException w:name="Document Map" w:semiHidden="1" w:unhideWhenUsed="1"/>
+    <w:lsdException w:name="Plain Text" w:semiHidden="1" w:unhideWhenUsed="1"/>
+    <w:lsdException w:name="E-mail Signature" w:semiHidden="1" w:unhideWhenUsed="1"/>
+    <w:lsdException w:name="HTML Top of Form" w:semiHidden="1" w:unhideWhenUsed="1"/>
+    <w:lsdException w:name="HTML Bottom of Form" w:semiHidden="1" w:unhideWhenUsed="1"/>
+    <w:lsdException w:name="Normal (Web)" w:semiHidden="1" w:unhideWhenUsed="1"/>
+    <w:lsdException w:name="HTML Acronym" w:semiHidden="1" w:unhideWhenUsed="1"/>
+    <w:lsdException w:name="HTML Address" w:semiHidden="1" w:unhideWhenUsed="1"/>
+    <w:lsdException w:name="HTML Cite" w:semiHidden="1" w:unhideWhenUsed="1"/>
+    <w:lsdException w:name="HTML Code" w:semiHidden="1" w:unhideWhenUsed="1"/>
+    <w:lsdException w:name="HTML Definition" w:semiHidden="1" w:unhideWhenUsed="1"/>
+    <w:lsdException w:name="HTML Keyboard" w:semiHidden="1" w:unhideWhenUsed="1"/>
+    <w:lsdException w:name="HTML Preformatted" w:semiHidden="1" w:unhideWhenUsed="1"/>
+    <w:lsdException w:name="HTML Sample" w:semiHidden="1" w:unhideWhenUsed="1"/>
+    <w:lsdException w:name="HTML Typewriter" w:semiHidden="1" w:unhideWhenUsed="1"/>
+    <w:lsdException w:name="HTML Variable" w:semiHidden="1" w:unhideWhenUsed="1"/>
+    <w:lsdException w:name="Normal Table" w:semiHidden="1" w:unhideWhenUsed="1"/>
+    <w:lsdException w:name="annotation subject" w:semiHidden="1" w:unhideWhenUsed="1"/>
+    <w:lsdException w:name="No List" w:semiHidden="1" w:unhideWhenUsed="1"/>
+    <w:lsdException w:name="Outline List 1" w:semiHidden="1" w:unhideWhenUsed="1"/>
+    <w:lsdException w:name="Outline List 2" w:semiHidden="1" w:unhideWhenUsed="1"/>
+    <w:lsdException w:name="Outline List 3" w:semiHidden="1" w:unhideWhenUsed="1"/>
+    <w:lsdException w:name="Table Simple 1" w:semiHidden="1" w:unhideWhenUsed="1"/>
+    <w:lsdException w:name="Table Simple 2" w:semiHidden="1" w:unhideWhenUsed="1"/>
+    <w:lsdException w:name="Table Simple 3" w:semiHidden="1" w:unhideWhenUsed="1"/>
+    <w:lsdException w:name="Table Classic 1" w:semiHidden="1" w:unhideWhenUsed="1"/>
+    <w:lsdException w:name="Table Classic 2" w:semiHidden="1" w:unhideWhenUsed="1"/>
+    <w:lsdException w:name="Table Classic 3" w:semiHidden="1" w:unhideWhenUsed="1"/>
+    <w:lsdException w:name="Table Classic 4" w:semiHidden="1" w:unhideWhenUsed="1"/>
+    <w:lsdException w:name="Table Colorful 1" w:semiHidden="1" w:unhideWhenUsed="1"/>
+    <w:lsdException w:name="Table Colorful 2" w:semiHidden="1" w:unhideWhenUsed="1"/>
+    <w:lsdException w:name="Table Colorful 3" w:semiHidden="1" w:unhideWhenUsed="1"/>
+    <w:lsdException w:name="Table Columns 1" w:semiHidden="1" w:unhideWhenUsed="1"/>
+    <w:lsdException w:name="Table Columns 2" w:semiHidden="1" w:unhideWhenUsed="1"/>
+    <w:lsdException w:name="Table Columns 3" w:semiHidden="1" w:unhideWhenUsed="1"/>
+    <w:lsdException w:name="Table Columns 4" w:semiHidden="1" w:unhideWhenUsed="1"/>
+    <w:lsdException w:name="Table Columns 5" w:semiHidden="1" w:unhideWhenUsed="1"/>
+    <w:lsdException w:name="Table Grid 1" w:semiHidden="1" w:unhideWhenUsed="1"/>
+    <w:lsdException w:name="Table Grid 2" w:semiHidden="1" w:unhideWhenUsed="1"/>
+    <w:lsdException w:name="Table Grid 3" w:semiHidden="1" w:unhideWhenUsed="1"/>
+    <w:lsdException w:name="Table Grid 4" w:semiHidden="1" w:unhideWhenUsed="1"/>
+    <w:lsdException w:name="Table Grid 5" w:semiHidden="1" w:unhideWhenUsed="1"/>
+    <w:lsdException w:name="Table Grid 6" w:semiHidden="1" w:unhideWhenUsed="1"/>
+    <w:lsdException w:name="Table Grid 7" w:semiHidden="1" w:unhideWhenUsed="1"/>
+    <w:lsdException w:name="Table Grid 8" w:semiHidden="1" w:unhideWhenUsed="1"/>
+    <w:lsdException w:name="Table List 1" w:semiHidden="1" w:unhideWhenUsed="1"/>
+    <w:lsdException w:name="Table List 2" w:semiHidden="1" w:unhideWhenUsed="1"/>
+    <w:lsdException w:name="Table List 3" w:semiHidden="1" w:unhideWhenUsed="1"/>
+    <w:lsdException w:name="Table List 4" w:semiHidden="1" w:unhideWhenUsed="1"/>
+    <w:lsdException w:name="Table List 5" w:semiHidden="1" w:unhideWhenUsed="1"/>
+    <w:lsdException w:name="Table List 6" w:semiHidden="1" w:unhideWhenUsed="1"/>
+    <w:lsdException w:name="Table List 7" w:semiHidden="1" w:unhideWhenUsed="1"/>
+    <w:lsdException w:name="Table List 8" w:semiHidden="1" w:unhideWhenUsed="1"/>
+    <w:lsdException w:name="Table 3D effects 1" w:semiHidden="1" w:unhideWhenUsed="1"/>
+    <w:lsdException w:name="Table 3D effects 2" w:semiHidden="1" w:unhideWhenUsed="1"/>
+    <w:lsdException w:name="Table 3D effects 3" w:semiHidden="1" w:unhideWhenUsed="1"/>
+    <w:lsdException w:name="Table Contemporary" w:semiHidden="1" w:unhideWhenUsed="1"/>
+    <w:lsdException w:name="Table Elegant" w:semiHidden="1" w:unhideWhenUsed="1"/>
+    <w:lsdException w:name="Table Professional" w:semiHidden="1" w:unhideWhenUsed="1"/>
+    <w:lsdException w:name="Table Subtle 1" w:semiHidden="1" w:unhideWhenUsed="1"/>
+    <w:lsdException w:name="Table Subtle 2" w:semiHidden="1" w:unhideWhenUsed="1"/>
+    <w:lsdException w:name="Table Web 1" w:semiHidden="1" w:unhideWhenUsed="1"/>
+    <w:lsdException w:name="Table Web 2" w:semiHidden="1" w:unhideWhenUsed="1"/>
+    <w:lsdException w:name="Table Web 3" w:semiHidden="1" w:unhideWhenUsed="1"/>
+    <w:lsdException w:name="Balloon Text" w:semiHidden="1" w:unhideWhenUsed="1"/>
+    <w:lsdException w:name="Table Grid" w:uiPriority="59"/>
+    <w:lsdException w:name="Table Theme" w:semiHidden="1" w:unhideWhenUsed="1"/>
+    <w:lsdException w:name="Note Level 1" w:semiHidden="1" w:unhideWhenUsed="1"/>
+    <w:lsdException w:name="Note Level 2" w:semiHidden="1" w:unhideWhenUsed="1"/>
+    <w:lsdException w:name="Note Level 3" w:semiHidden="1" w:unhideWhenUsed="1"/>
+    <w:lsdException w:name="Note Level 4" w:semiHidden="1" w:unhideWhenUsed="1"/>
+    <w:lsdException w:name="Note Level 5" w:semiHidden="1" w:unhideWhenUsed="1"/>
+    <w:lsdException w:name="Note Level 6" w:semiHidden="1" w:unhideWhenUsed="1"/>
+    <w:lsdException w:name="Note Level 7" w:semiHidden="1" w:unhideWhenUsed="1"/>
+    <w:lsdException w:name="Note Level 8" w:semiHidden="1" w:unhideWhenUsed="1"/>
+    <w:lsdException w:name="Note Level 9" w:semiHidden="1" w:unhideWhenUsed="1"/>
+    <w:lsdException w:name="Placeholder Text" w:semiHidden="1"/>
+    <w:lsdException w:name="No Spacing" w:uiPriority="1" w:qFormat="1"/>
+    <w:lsdException w:name="Light Shading" w:uiPriority="60"/>
+    <w:lsdException w:name="Light List" w:uiPriority="61"/>
+    <w:lsdException w:name="Light Grid" w:uiPriority="62"/>
+    <w:lsdException w:name="Medium Shading 1" w:uiPriority="63"/>
+    <w:lsdException w:name="Medium Shading 2" w:uiPriority="64"/>
+    <w:lsdException w:name="Medium List 1" w:uiPriority="65"/>
+    <w:lsdException w:name="Medium List 2" w:uiPriority="66"/>
+    <w:lsdException w:name="Medium Grid 1" w:uiPriority="67"/>
+    <w:lsdException w:name="Medium Grid 2" w:uiPriority="68"/>
+    <w:lsdException w:name="Medium Grid 3" w:uiPriority="69"/>
+    <w:lsdException w:name="Dark List" w:uiPriority="70"/>
+    <w:lsdException w:name="Colorful Shading" w:uiPriority="71"/>
+    <w:lsdException w:name="Colorful List" w:uiPriority="72"/>
+    <w:lsdException w:name="Colorful Grid" w:uiPriority="73"/>
+    <w:lsdException w:name="Light Shading Accent 1" w:uiPriority="60"/>
+    <w:lsdException w:name="Light List Accent 1" w:uiPriority="61"/>
+    <w:lsdException w:name="Light Grid Accent 1" w:uiPriority="62"/>
+    <w:lsdException w:name="Medium Shading 1 Accent 1" w:uiPriority="63"/>
+    <w:lsdException w:name="Medium Shading 2 Accent 1" w:uiPriority="64"/>
+    <w:lsdException w:name="Medium List 1 Accent 1" w:uiPriority="65"/>
+    <w:lsdException w:name="Revision" w:semiHidden="1"/>
+    <w:lsdException w:name="List Paragraph" w:uiPriority="34" w:qFormat="1"/>
+    <w:lsdException w:name="Quote" w:uiPriority="29" w:qFormat="1"/>
+    <w:lsdException w:name="Intense Quote" w:uiPriority="30" w:qFormat="1"/>
+    <w:lsdException w:name="Medium List 2 Accent 1" w:uiPriority="66"/>
+    <w:lsdException w:name="Medium Grid 1 Accent 1" w:uiPriority="67"/>
+    <w:lsdException w:name="Medium Grid 2 Accent 1" w:uiPriority="68"/>
+    <w:lsdException w:name="Medium Grid 3 Accent 1" w:uiPriority="69"/>
+    <w:lsdException w:name="Dark List Accent 1" w:uiPriority="70"/>
+    <w:lsdException w:name="Colorful Shading Accent 1" w:uiPriority="71"/>
+    <w:lsdException w:name="Colorful List Accent 1" w:uiPriority="72"/>
+    <w:lsdException w:name="Colorful Grid Accent 1" w:uiPriority="73"/>
+    <w:lsdException w:name="Light Shading Accent 2" w:uiPriority="60"/>
+    <w:lsdException w:name="Light List Accent 2" w:uiPriority="61"/>
+    <w:lsdException w:name="Light Grid Accent 2" w:uiPriority="62"/>
+    <w:lsdException w:name="Medium Shading 1 Accent 2" w:uiPriority="63"/>
+    <w:lsdException w:name="Medium Shading 2 Accent 2" w:uiPriority="64"/>
+    <w:lsdException w:name="Medium List 1 Accent 2" w:uiPriority="65"/>
+    <w:lsdException w:name="Medium List 2 Accent 2" w:uiPriority="66"/>
+    <w:lsdException w:name="Medium Grid 1 Accent 2" w:uiPriority="67"/>
+    <w:lsdException w:name="Medium Grid 2 Accent 2" w:uiPriority="68"/>
+    <w:lsdException w:name="Medium Grid 3 Accent 2" w:uiPriority="69"/>
+    <w:lsdException w:name="Dark List Accent 2" w:uiPriority="70"/>
+    <w:lsdException w:name="Colorful Shading Accent 2" w:uiPriority="71"/>
+    <w:lsdException w:name="Colorful List Accent 2" w:uiPriority="72"/>
+    <w:lsdException w:name="Colorful Grid Accent 2" w:uiPriority="73"/>
+    <w:lsdException w:name="Light Shading Accent 3" w:uiPriority="60"/>
+    <w:lsdException w:name="Light List Accent 3" w:uiPriority="61"/>
+    <w:lsdException w:name="Light Grid Accent 3" w:uiPriority="62"/>
+    <w:lsdException w:name="Medium Shading 1 Accent 3" w:uiPriority="63"/>
+    <w:lsdException w:name="Medium Shading 2 Accent 3" w:uiPriority="64"/>
+    <w:lsdException w:name="Medium List 1 Accent 3" w:uiPriority="65"/>
+    <w:lsdException w:name="Medium List 2 Accent 3" w:uiPriority="66"/>
+    <w:lsdException w:name="Medium Grid 1 Accent 3" w:uiPriority="67"/>
+    <w:lsdException w:name="Medium Grid 2 Accent 3" w:uiPriority="68"/>
+    <w:lsdException w:name="Medium Grid 3 Accent 3" w:uiPriority="69"/>
+    <w:lsdException w:name="Dark List Accent 3" w:uiPriority="70"/>
+    <w:lsdException w:name="Colorful Shading Accent 3" w:uiPriority="71"/>
+    <w:lsdException w:name="Colorful List Accent 3" w:uiPriority="72"/>
+    <w:lsdException w:name="Colorful Grid Accent 3" w:uiPriority="73"/>
+    <w:lsdException w:name="Light Shading Accent 4" w:uiPriority="60"/>
+    <w:lsdException w:name="Light List Accent 4" w:uiPriority="61"/>
+    <w:lsdException w:name="Light Grid Accent 4" w:uiPriority="62"/>
+    <w:lsdException w:name="Medium Shading 1 Accent 4" w:uiPriority="63"/>
+    <w:lsdException w:name="Medium Shading 2 Accent 4" w:uiPriority="64"/>
+    <w:lsdException w:name="Medium List 1 Accent 4" w:uiPriority="65"/>
+    <w:lsdException w:name="Medium List 2 Accent 4" w:uiPriority="66"/>
+    <w:lsdException w:name="Medium Grid 1 Accent 4" w:uiPriority="67"/>
+    <w:lsdException w:name="Medium Grid 2 Accent 4" w:uiPriority="68"/>
+    <w:lsdException w:name="Medium Grid 3 Accent 4" w:uiPriority="69"/>
+    <w:lsdException w:name="Dark List Accent 4" w:uiPriority="70"/>
+    <w:lsdException w:name="Colorful Shading Accent 4" w:uiPriority="71"/>
+    <w:lsdException w:name="Colorful List Accent 4" w:uiPriority="72"/>
+    <w:lsdException w:name="Colorful Grid Accent 4" w:uiPriority="73"/>
+    <w:lsdException w:name="Light Shading Accent 5" w:uiPriority="60"/>
+    <w:lsdException w:name="Light List Accent 5" w:uiPriority="61"/>
+    <w:lsdException w:name="Light Grid Accent 5" w:uiPriority="62"/>
+    <w:lsdException w:name="Medium Shading 1 Accent 5" w:uiPriority="63"/>
+    <w:lsdException w:name="Medium Shading 2 Accent 5" w:uiPriority="64"/>
+    <w:lsdException w:name="Medium List 1 Accent 5" w:uiPriority="65"/>
+    <w:lsdException w:name="Medium List 2 Accent 5" w:uiPriority="66"/>
+    <w:lsdException w:name="Medium Grid 1 Accent 5" w:uiPriority="67"/>
+    <w:lsdException w:name="Medium Grid 2 Accent 5" w:uiPriority="68"/>
+    <w:lsdException w:name="Medium Grid 3 Accent 5" w:uiPriority="69"/>
+    <w:lsdException w:name="Dark List Accent 5" w:uiPriority="70"/>
+    <w:lsdException w:name="Colorful Shading Accent 5" w:uiPriority="71"/>
+    <w:lsdException w:name="Colorful List Accent 5" w:uiPriority="72"/>
+    <w:lsdException w:name="Colorful Grid Accent 5" w:uiPriority="73"/>
+    <w:lsdException w:name="Light Shading Accent 6" w:uiPriority="60"/>
+    <w:lsdException w:name="Light List Accent 6" w:uiPriority="61"/>
+    <w:lsdException w:name="Light Grid Accent 6" w:uiPriority="62"/>
+    <w:lsdException w:name="Medium Shading 1 Accent 6" w:uiPriority="63"/>
+    <w:lsdException w:name="Medium Shading 2 Accent 6" w:uiPriority="64"/>
+    <w:lsdException w:name="Medium List 1 Accent 6" w:uiPriority="65"/>
+    <w:lsdException w:name="Medium List 2 Accent 6" w:uiPriority="66"/>
+    <w:lsdException w:name="Medium Grid 1 Accent 6" w:uiPriority="67"/>
+    <w:lsdException w:name="Medium Grid 2 Accent 6" w:uiPriority="68"/>
+    <w:lsdException w:name="Medium Grid 3 Accent 6" w:uiPriority="69"/>
+    <w:lsdException w:name="Dark List Accent 6" w:uiPriority="70"/>
+    <w:lsdException w:name="Colorful Shading Accent 6" w:uiPriority="71"/>
+    <w:lsdException w:name="Colorful List Accent 6" w:uiPriority="72"/>
+    <w:lsdException w:name="Colorful Grid Accent 6" w:uiPriority="73"/>
+    <w:lsdException w:name="Subtle Emphasis" w:uiPriority="19" w:qFormat="1"/>
+    <w:lsdException w:name="Intense Emphasis" w:uiPriority="21" w:qFormat="1"/>
+    <w:lsdException w:name="Subtle Reference" w:uiPriority="31" w:qFormat="1"/>
+    <w:lsdException w:name="Intense Reference" w:uiPriority="32" w:qFormat="1"/>
+    <w:lsdException w:name="Book Title" w:uiPriority="33" w:qFormat="1"/>
+    <w:lsdException w:name="Bibliography" w:semiHidden="1" w:uiPriority="37" w:unhideWhenUsed="1"/>
+    <w:lsdException w:name="TOC Heading" w:semiHidden="1" w:uiPriority="39" w:unhideWhenUsed="1" w:qFormat="1"/>
+    <w:lsdException w:name="Plain Table 1" w:uiPriority="41"/>
+    <w:lsdException w:name="Plain Table 2" w:uiPriority="42"/>
+    <w:lsdException w:name="Plain Table 3" w:uiPriority="43"/>
+    <w:lsdException w:name="Plain Table 4" w:uiPriority="44"/>
+    <w:lsdException w:name="Plain Table 5" w:uiPriority="45"/>
+    <w:lsdException w:name="Grid Table Light" w:uiPriority="40"/>
+    <w:lsdException w:name="Grid Table 1 Light" w:uiPriority="46"/>
+    <w:lsdException w:name="Grid Table 2" w:uiPriority="47"/>
+    <w:lsdException w:name="Grid Table 3" w:uiPriority="48"/>
+    <w:lsdException w:name="Grid Table 4" w:uiPriority="49"/>
+    <w:lsdException w:name="Grid Table 5 Dark" w:uiPriority="50"/>
+    <w:lsdException w:name="Grid Table 6 Colorful" w:uiPriority="51"/>
+    <w:lsdException w:name="Grid Table 7 Colorful" w:uiPriority="52"/>
+    <w:lsdException w:name="Grid Table 1 Light Accent 1" w:uiPriority="46"/>
+    <w:lsdException w:name="Grid Table 2 Accent 1" w:uiPriority="47"/>
+    <w:lsdException w:name="Grid Table 3 Accent 1" w:uiPriority="48"/>
+    <w:lsdException w:name="Grid Table 4 Accent 1" w:uiPriority="49"/>
+    <w:lsdException w:name="Grid Table 5 Dark Accent 1" w:uiPriority="50"/>
+    <w:lsdException w:name="Grid Table 6 Colorful Accent 1" w:uiPriority="51"/>
+    <w:lsdException w:name="Grid Table 7 Colorful Accent 1" w:uiPriority="52"/>
+    <w:lsdException w:name="Grid Table 1 Light Accent 2" w:uiPriority="46"/>
+    <w:lsdException w:name="Grid Table 2 Accent 2" w:uiPriority="47"/>
+    <w:lsdException w:name="Grid Table 3 Accent 2" w:uiPriority="48"/>
+    <w:lsdException w:name="Grid Table 4 Accent 2" w:uiPriority="49"/>
+    <w:lsdException w:name="Grid Table 5 Dark Accent 2" w:uiPriority="50"/>
+    <w:lsdException w:name="Grid Table 6 Colorful Accent 2" w:uiPriority="51"/>
+    <w:lsdException w:name="Grid Table 7 Colorful Accent 2" w:uiPriority="52"/>
+    <w:lsdException w:name="Grid Table 1 Light Accent 3" w:uiPriority="46"/>
+    <w:lsdException w:name="Grid Table 2 Accent 3" w:uiPriority="47"/>
+    <w:lsdException w:name="Grid Table 3 Accent 3" w:uiPriority="48"/>
+    <w:lsdException w:name="Grid Table 4 Accent 3" w:uiPriority="49"/>
+    <w:lsdException w:name="Grid Table 5 Dark Accent 3" w:uiPriority="50"/>
+    <w:lsdException w:name="Grid Table 6 Colorful Accent 3" w:uiPriority="51"/>
+    <w:lsdException w:name="Grid Table 7 Colorful Accent 3" w:uiPriority="52"/>
+    <w:lsdException w:name="Grid Table 1 Light Accent 4" w:uiPriority="46"/>
+    <w:lsdException w:name="Grid Table 2 Accent 4" w:uiPriority="47"/>
+    <w:lsdException w:name="Grid Table 3 Accent 4" w:uiPriority="48"/>
+    <w:lsdException w:name="Grid Table 4 Accent 4" w:uiPriority="49"/>
+    <w:lsdException w:name="Grid Table 5 Dark Accent 4" w:uiPriority="50"/>
+    <w:lsdException w:name="Grid Table 6 Colorful Accent 4" w:uiPriority="51"/>
+    <w:lsdException w:name="Grid Table 7 Colorful Accent 4" w:uiPriority="52"/>
+    <w:lsdException w:name="Grid Table 1 Light Accent 5" w:uiPriority="46"/>
+    <w:lsdException w:name="Grid Table 2 Accent 5" w:uiPriority="47"/>
+    <w:lsdException w:name="Grid Table 3 Accent 5" w:uiPriority="48"/>
+    <w:lsdException w:name="Grid Table 4 Accent 5" w:uiPriority="49"/>
+    <w:lsdException w:name="Grid Table 5 Dark Accent 5" w:uiPriority="50"/>
+    <w:lsdException w:name="Grid Table 6 Colorful Accent 5" w:uiPriority="51"/>
+    <w:lsdException w:name="Grid Table 7 Colorful Accent 5" w:uiPriority="52"/>
+    <w:lsdException w:name="Grid Table 1 Light Accent 6" w:uiPriority="46"/>
+    <w:lsdException w:name="Grid Table 2 Accent 6" w:uiPriority="47"/>
+    <w:lsdException w:name="Grid Table 3 Accent 6" w:uiPriority="48"/>
+    <w:lsdException w:name="Grid Table 4 Accent 6" w:uiPriority="49"/>
+    <w:lsdException w:name="Grid Table 5 Dark Accent 6" w:uiPriority="50"/>
+    <w:lsdException w:name="Grid Table 6 Colorful Accent 6" w:uiPriority="51"/>
+    <w:lsdException w:name="Grid Table 7 Colorful Accent 6" w:uiPriority="52"/>
+    <w:lsdException w:name="List Table 1 Light" w:uiPriority="46"/>
+    <w:lsdException w:name="List Table 2" w:uiPriority="47"/>
+    <w:lsdException w:name="List Table 3" w:uiPriority="48"/>
+    <w:lsdException w:name="List Table 4" w:uiPriority="49"/>
+    <w:lsdException w:name="List Table 5 Dark" w:uiPriority="50"/>
+    <w:lsdException w:name="List Table 6 Colorful" w:uiPriority="51"/>
+    <w:lsdException w:name="List Table 7 Colorful" w:uiPriority="52"/>
+    <w:lsdException w:name="List Table 1 Light Accent 1" w:uiPriority="46"/>
+    <w:lsdException w:name="List Table 2 Accent 1" w:uiPriority="47"/>
+    <w:lsdException w:name="List Table 3 Accent 1" w:uiPriority="48"/>
+    <w:lsdException w:name="List Table 4 Accent 1" w:uiPriority="49"/>
+    <w:lsdException w:name="List Table 5 Dark Accent 1" w:uiPriority="50"/>
+    <w:lsdException w:name="List Table 6 Colorful Accent 1" w:uiPriority="51"/>
+    <w:lsdException w:name="List Table 7 Colorful Accent 1" w:uiPriority="52"/>
+    <w:lsdException w:name="List Table 1 Light Accent 2" w:uiPriority="46"/>
+    <w:lsdException w:name="List Table 2 Accent 2" w:uiPriority="47"/>
+    <w:lsdException w:name="List Table 3 Accent 2" w:uiPriority="48"/>
+    <w:lsdException w:name="List Table 4 Accent 2" w:uiPriority="49"/>
+    <w:lsdException w:name="List Table 5 Dark Accent 2" w:uiPriority="50"/>
+    <w:lsdException w:name="List Table 6 Colorful Accent 2" w:uiPriority="51"/>
+    <w:lsdException w:name="List Table 7 Colorful Accent 2" w:uiPriority="52"/>
+    <w:lsdException w:name="List Table 1 Light Accent 3" w:uiPriority="46"/>
+    <w:lsdException w:name="List Table 2 Accent 3" w:uiPriority="47"/>
+    <w:lsdException w:name="List Table 3 Accent 3" w:uiPriority="48"/>
+    <w:lsdException w:name="List Table 4 Accent 3" w:uiPriority="49"/>
+    <w:lsdException w:name="List Table 5 Dark Accent 3" w:uiPriority="50"/>
+    <w:lsdException w:name="List Table 6 Colorful Accent 3" w:uiPriority="51"/>
+    <w:lsdException w:name="List Table 7 Colorful Accent 3" w:uiPriority="52"/>
+    <w:lsdException w:name="List Table 1 Light Accent 4" w:uiPriority="46"/>
+    <w:lsdException w:name="List Table 2 Accent 4" w:uiPriority="47"/>
+    <w:lsdException w:name="List Table 3 Accent 4" w:uiPriority="48"/>
+    <w:lsdException w:name="List Table 4 Accent 4" w:uiPriority="49"/>
+    <w:lsdException w:name="List Table 5 Dark Accent 4" w:uiPriority="50"/>
+    <w:lsdException w:name="List Table 6 Colorful Accent 4" w:uiPriority="51"/>
+    <w:lsdException w:name="List Table 7 Colorful Accent 4" w:uiPriority="52"/>
+    <w:lsdException w:name="List Table 1 Light Accent 5" w:uiPriority="46"/>
+    <w:lsdException w:name="List Table 2 Accent 5" w:uiPriority="47"/>
+    <w:lsdException w:name="List Table 3 Accent 5" w:uiPriority="48"/>
+    <w:lsdException w:name="List Table 4 Accent 5" w:uiPriority="49"/>
+    <w:lsdException w:name="List Table 5 Dark Accent 5" w:uiPriority="50"/>
+    <w:lsdException w:name="List Table 6 Colorful Accent 5" w:uiPriority="51"/>
+    <w:lsdException w:name="List Table 7 Colorful Accent 5" w:uiPriority="52"/>
+    <w:lsdException w:name="List Table 1 Light Accent 6" w:uiPriority="46"/>
+    <w:lsdException w:name="List Table 2 Accent 6" w:uiPriority="47"/>
+    <w:lsdException w:name="List Table 3 Accent 6" w:uiPriority="48"/>
+    <w:lsdException w:name="List Table 4 Accent 6" w:uiPriority="49"/>
+    <w:lsdException w:name="List Table 5 Dark Accent 6" w:uiPriority="50"/>
+    <w:lsdException w:name="List Table 6 Colorful Accent 6" w:uiPriority="51"/>
+    <w:lsdException w:name="List Table 7 Colorful Accent 6" w:uiPriority="52"/>
+    <w:lsdException w:name="Mention" w:semiHidden="1" w:unhideWhenUsed="1"/>
+    <w:lsdException w:name="Smart Hyperlink" w:semiHidden="1" w:unhideWhenUsed="1"/>
   </w:latentStyles>
   <w:style w:type="paragraph" w:default="1" w:styleId="Normal">
     <w:name w:val="Normal"/>
@@ -6393,6 +6360,7 @@
   <w:style w:type="character" w:default="1" w:styleId="DefaultParagraphFont">
     <w:name w:val="Default Paragraph Font"/>
     <w:uiPriority w:val="1"/>
+    <w:semiHidden/>
     <w:unhideWhenUsed/>
   </w:style>
   <w:style w:type="table" w:default="1" w:styleId="TableNormal">
@@ -6705,192 +6673,6 @@
 </w:styles>
 </file>
 
-<file path=word/stylesWithEffects.xml><?xml version="1.0" encoding="utf-8"?>
-<w:styles xmlns:wpc="http://schemas.microsoft.com/office/word/2010/wordprocessingCanvas" xmlns:mo="http://schemas.microsoft.com/office/mac/office/2008/main" xmlns:mc="http://schemas.openxmlformats.org/markup-compatibility/2006" xmlns:mv="urn:schemas-microsoft-com:mac:vml" xmlns:o="urn:schemas-microsoft-com:office:office" xmlns:r="http://schemas.openxmlformats.org/officeDocument/2006/relationships" xmlns:m="http://schemas.openxmlformats.org/officeDocument/2006/math" xmlns:v="urn:schemas-microsoft-com:vml" xmlns:wp14="http://schemas.microsoft.com/office/word/2010/wordprocessingDrawing" xmlns:wp="http://schemas.openxmlformats.org/drawingml/2006/wordprocessingDrawing" xmlns:w10="urn:schemas-microsoft-com:office:word" xmlns:w="http://schemas.openxmlformats.org/wordprocessingml/2006/main" xmlns:w14="http://schemas.microsoft.com/office/word/2010/wordml" xmlns:wpg="http://schemas.microsoft.com/office/word/2010/wordprocessingGroup" xmlns:wpi="http://schemas.microsoft.com/office/word/2010/wordprocessingInk" xmlns:wne="http://schemas.microsoft.com/office/word/2006/wordml" xmlns:wps="http://schemas.microsoft.com/office/word/2010/wordprocessingShape" mc:Ignorable="w14 wp14">
-  <w:docDefaults>
-    <w:rPrDefault>
-      <w:rPr>
-        <w:rFonts w:asciiTheme="minorHAnsi" w:eastAsiaTheme="minorEastAsia" w:hAnsiTheme="minorHAnsi" w:cstheme="minorBidi"/>
-        <w:sz w:val="24"/>
-        <w:szCs w:val="24"/>
-        <w:lang w:val="en-US" w:eastAsia="ja-JP" w:bidi="ar-SA"/>
-      </w:rPr>
-    </w:rPrDefault>
-    <w:pPrDefault/>
-  </w:docDefaults>
-  <w:latentStyles w:defLockedState="0" w:defUIPriority="99" w:defSemiHidden="1" w:defUnhideWhenUsed="1" w:defQFormat="0" w:count="276">
-    <w:lsdException w:name="Normal" w:semiHidden="0" w:uiPriority="0" w:unhideWhenUsed="0" w:qFormat="1"/>
-    <w:lsdException w:name="heading 1" w:semiHidden="0" w:uiPriority="9" w:unhideWhenUsed="0" w:qFormat="1"/>
-    <w:lsdException w:name="heading 2" w:uiPriority="9" w:qFormat="1"/>
-    <w:lsdException w:name="heading 3" w:uiPriority="9" w:qFormat="1"/>
-    <w:lsdException w:name="heading 4" w:uiPriority="9" w:qFormat="1"/>
-    <w:lsdException w:name="heading 5" w:uiPriority="9" w:qFormat="1"/>
-    <w:lsdException w:name="heading 6" w:uiPriority="9" w:qFormat="1"/>
-    <w:lsdException w:name="heading 7" w:uiPriority="9" w:qFormat="1"/>
-    <w:lsdException w:name="heading 8" w:uiPriority="9" w:qFormat="1"/>
-    <w:lsdException w:name="heading 9" w:uiPriority="9" w:qFormat="1"/>
-    <w:lsdException w:name="toc 1" w:uiPriority="39"/>
-    <w:lsdException w:name="toc 2" w:uiPriority="39"/>
-    <w:lsdException w:name="toc 3" w:uiPriority="39"/>
-    <w:lsdException w:name="toc 4" w:uiPriority="39"/>
-    <w:lsdException w:name="toc 5" w:uiPriority="39"/>
-    <w:lsdException w:name="toc 6" w:uiPriority="39"/>
-    <w:lsdException w:name="toc 7" w:uiPriority="39"/>
-    <w:lsdException w:name="toc 8" w:uiPriority="39"/>
-    <w:lsdException w:name="toc 9" w:uiPriority="39"/>
-    <w:lsdException w:name="caption" w:uiPriority="35" w:qFormat="1"/>
-    <w:lsdException w:name="Title" w:semiHidden="0" w:uiPriority="10" w:unhideWhenUsed="0" w:qFormat="1"/>
-    <w:lsdException w:name="Default Paragraph Font" w:uiPriority="1"/>
-    <w:lsdException w:name="Subtitle" w:semiHidden="0" w:uiPriority="11" w:unhideWhenUsed="0" w:qFormat="1"/>
-    <w:lsdException w:name="Strong" w:semiHidden="0" w:uiPriority="22" w:unhideWhenUsed="0" w:qFormat="1"/>
-    <w:lsdException w:name="Emphasis" w:semiHidden="0" w:uiPriority="20" w:unhideWhenUsed="0" w:qFormat="1"/>
-    <w:lsdException w:name="Table Grid" w:semiHidden="0" w:uiPriority="59" w:unhideWhenUsed="0"/>
-    <w:lsdException w:name="Placeholder Text" w:unhideWhenUsed="0"/>
-    <w:lsdException w:name="No Spacing" w:semiHidden="0" w:uiPriority="1" w:unhideWhenUsed="0" w:qFormat="1"/>
-    <w:lsdException w:name="Light Shading" w:semiHidden="0" w:uiPriority="60" w:unhideWhenUsed="0"/>
-    <w:lsdException w:name="Light List" w:semiHidden="0" w:uiPriority="61" w:unhideWhenUsed="0"/>
-    <w:lsdException w:name="Light Grid" w:semiHidden="0" w:uiPriority="62" w:unhideWhenUsed="0"/>
-    <w:lsdException w:name="Medium Shading 1" w:semiHidden="0" w:uiPriority="63" w:unhideWhenUsed="0"/>
-    <w:lsdException w:name="Medium Shading 2" w:semiHidden="0" w:uiPriority="64" w:unhideWhenUsed="0"/>
-    <w:lsdException w:name="Medium List 1" w:semiHidden="0" w:uiPriority="65" w:unhideWhenUsed="0"/>
-    <w:lsdException w:name="Medium List 2" w:semiHidden="0" w:uiPriority="66" w:unhideWhenUsed="0"/>
-    <w:lsdException w:name="Medium Grid 1" w:semiHidden="0" w:uiPriority="67" w:unhideWhenUsed="0"/>
-    <w:lsdException w:name="Medium Grid 2" w:semiHidden="0" w:uiPriority="68" w:unhideWhenUsed="0"/>
-    <w:lsdException w:name="Medium Grid 3" w:semiHidden="0" w:uiPriority="69" w:unhideWhenUsed="0"/>
-    <w:lsdException w:name="Dark List" w:semiHidden="0" w:uiPriority="70" w:unhideWhenUsed="0"/>
-    <w:lsdException w:name="Colorful Shading" w:semiHidden="0" w:uiPriority="71" w:unhideWhenUsed="0"/>
-    <w:lsdException w:name="Colorful List" w:semiHidden="0" w:uiPriority="72" w:unhideWhenUsed="0"/>
-    <w:lsdException w:name="Colorful Grid" w:semiHidden="0" w:uiPriority="73" w:unhideWhenUsed="0"/>
-    <w:lsdException w:name="Light Shading Accent 1" w:semiHidden="0" w:uiPriority="60" w:unhideWhenUsed="0"/>
-    <w:lsdException w:name="Light List Accent 1" w:semiHidden="0" w:uiPriority="61" w:unhideWhenUsed="0"/>
-    <w:lsdException w:name="Light Grid Accent 1" w:semiHidden="0" w:uiPriority="62" w:unhideWhenUsed="0"/>
-    <w:lsdException w:name="Medium Shading 1 Accent 1" w:semiHidden="0" w:uiPriority="63" w:unhideWhenUsed="0"/>
-    <w:lsdException w:name="Medium Shading 2 Accent 1" w:semiHidden="0" w:uiPriority="64" w:unhideWhenUsed="0"/>
-    <w:lsdException w:name="Medium List 1 Accent 1" w:semiHidden="0" w:uiPriority="65" w:unhideWhenUsed="0"/>
-    <w:lsdException w:name="Revision" w:unhideWhenUsed="0"/>
-    <w:lsdException w:name="List Paragraph" w:semiHidden="0" w:uiPriority="34" w:unhideWhenUsed="0" w:qFormat="1"/>
-    <w:lsdException w:name="Quote" w:semiHidden="0" w:uiPriority="29" w:unhideWhenUsed="0" w:qFormat="1"/>
-    <w:lsdException w:name="Intense Quote" w:semiHidden="0" w:uiPriority="30" w:unhideWhenUsed="0" w:qFormat="1"/>
-    <w:lsdException w:name="Medium List 2 Accent 1" w:semiHidden="0" w:uiPriority="66" w:unhideWhenUsed="0"/>
-    <w:lsdException w:name="Medium Grid 1 Accent 1" w:semiHidden="0" w:uiPriority="67" w:unhideWhenUsed="0"/>
-    <w:lsdException w:name="Medium Grid 2 Accent 1" w:semiHidden="0" w:uiPriority="68" w:unhideWhenUsed="0"/>
-    <w:lsdException w:name="Medium Grid 3 Accent 1" w:semiHidden="0" w:uiPriority="69" w:unhideWhenUsed="0"/>
-    <w:lsdException w:name="Dark List Accent 1" w:semiHidden="0" w:uiPriority="70" w:unhideWhenUsed="0"/>
-    <w:lsdException w:name="Colorful Shading Accent 1" w:semiHidden="0" w:uiPriority="71" w:unhideWhenUsed="0"/>
-    <w:lsdException w:name="Colorful List Accent 1" w:semiHidden="0" w:uiPriority="72" w:unhideWhenUsed="0"/>
-    <w:lsdException w:name="Colorful Grid Accent 1" w:semiHidden="0" w:uiPriority="73" w:unhideWhenUsed="0"/>
-    <w:lsdException w:name="Light Shading Accent 2" w:semiHidden="0" w:uiPriority="60" w:unhideWhenUsed="0"/>
-    <w:lsdException w:name="Light List Accent 2" w:semiHidden="0" w:uiPriority="61" w:unhideWhenUsed="0"/>
-    <w:lsdException w:name="Light Grid Accent 2" w:semiHidden="0" w:uiPriority="62" w:unhideWhenUsed="0"/>
-    <w:lsdException w:name="Medium Shading 1 Accent 2" w:semiHidden="0" w:uiPriority="63" w:unhideWhenUsed="0"/>
-    <w:lsdException w:name="Medium Shading 2 Accent 2" w:semiHidden="0" w:uiPriority="64" w:unhideWhenUsed="0"/>
-    <w:lsdException w:name="Medium List 1 Accent 2" w:semiHidden="0" w:uiPriority="65" w:unhideWhenUsed="0"/>
-    <w:lsdException w:name="Medium List 2 Accent 2" w:semiHidden="0" w:uiPriority="66" w:unhideWhenUsed="0"/>
-    <w:lsdException w:name="Medium Grid 1 Accent 2" w:semiHidden="0" w:uiPriority="67" w:unhideWhenUsed="0"/>
-    <w:lsdException w:name="Medium Grid 2 Accent 2" w:semiHidden="0" w:uiPriority="68" w:unhideWhenUsed="0"/>
-    <w:lsdException w:name="Medium Grid 3 Accent 2" w:semiHidden="0" w:uiPriority="69" w:unhideWhenUsed="0"/>
-    <w:lsdException w:name="Dark List Accent 2" w:semiHidden="0" w:uiPriority="70" w:unhideWhenUsed="0"/>
-    <w:lsdException w:name="Colorful Shading Accent 2" w:semiHidden="0" w:uiPriority="71" w:unhideWhenUsed="0"/>
-    <w:lsdException w:name="Colorful List Accent 2" w:semiHidden="0" w:uiPriority="72" w:unhideWhenUsed="0"/>
-    <w:lsdException w:name="Colorful Grid Accent 2" w:semiHidden="0" w:uiPriority="73" w:unhideWhenUsed="0"/>
-    <w:lsdException w:name="Light Shading Accent 3" w:semiHidden="0" w:uiPriority="60" w:unhideWhenUsed="0"/>
-    <w:lsdException w:name="Light List Accent 3" w:semiHidden="0" w:uiPriority="61" w:unhideWhenUsed="0"/>
-    <w:lsdException w:name="Light Grid Accent 3" w:semiHidden="0" w:uiPriority="62" w:unhideWhenUsed="0"/>
-    <w:lsdException w:name="Medium Shading 1 Accent 3" w:semiHidden="0" w:uiPriority="63" w:unhideWhenUsed="0"/>
-    <w:lsdException w:name="Medium Shading 2 Accent 3" w:semiHidden="0" w:uiPriority="64" w:unhideWhenUsed="0"/>
-    <w:lsdException w:name="Medium List 1 Accent 3" w:semiHidden="0" w:uiPriority="65" w:unhideWhenUsed="0"/>
-    <w:lsdException w:name="Medium List 2 Accent 3" w:semiHidden="0" w:uiPriority="66" w:unhideWhenUsed="0"/>
-    <w:lsdException w:name="Medium Grid 1 Accent 3" w:semiHidden="0" w:uiPriority="67" w:unhideWhenUsed="0"/>
-    <w:lsdException w:name="Medium Grid 2 Accent 3" w:semiHidden="0" w:uiPriority="68" w:unhideWhenUsed="0"/>
-    <w:lsdException w:name="Medium Grid 3 Accent 3" w:semiHidden="0" w:uiPriority="69" w:unhideWhenUsed="0"/>
-    <w:lsdException w:name="Dark List Accent 3" w:semiHidden="0" w:uiPriority="70" w:unhideWhenUsed="0"/>
-    <w:lsdException w:name="Colorful Shading Accent 3" w:semiHidden="0" w:uiPriority="71" w:unhideWhenUsed="0"/>
-    <w:lsdException w:name="Colorful List Accent 3" w:semiHidden="0" w:uiPriority="72" w:unhideWhenUsed="0"/>
-    <w:lsdException w:name="Colorful Grid Accent 3" w:semiHidden="0" w:uiPriority="73" w:unhideWhenUsed="0"/>
-    <w:lsdException w:name="Light Shading Accent 4" w:semiHidden="0" w:uiPriority="60" w:unhideWhenUsed="0"/>
-    <w:lsdException w:name="Light List Accent 4" w:semiHidden="0" w:uiPriority="61" w:unhideWhenUsed="0"/>
-    <w:lsdException w:name="Light Grid Accent 4" w:semiHidden="0" w:uiPriority="62" w:unhideWhenUsed="0"/>
-    <w:lsdException w:name="Medium Shading 1 Accent 4" w:semiHidden="0" w:uiPriority="63" w:unhideWhenUsed="0"/>
-    <w:lsdException w:name="Medium Shading 2 Accent 4" w:semiHidden="0" w:uiPriority="64" w:unhideWhenUsed="0"/>
-    <w:lsdException w:name="Medium List 1 Accent 4" w:semiHidden="0" w:uiPriority="65" w:unhideWhenUsed="0"/>
-    <w:lsdException w:name="Medium List 2 Accent 4" w:semiHidden="0" w:uiPriority="66" w:unhideWhenUsed="0"/>
-    <w:lsdException w:name="Medium Grid 1 Accent 4" w:semiHidden="0" w:uiPriority="67" w:unhideWhenUsed="0"/>
-    <w:lsdException w:name="Medium Grid 2 Accent 4" w:semiHidden="0" w:uiPriority="68" w:unhideWhenUsed="0"/>
-    <w:lsdException w:name="Medium Grid 3 Accent 4" w:semiHidden="0" w:uiPriority="69" w:unhideWhenUsed="0"/>
-    <w:lsdException w:name="Dark List Accent 4" w:semiHidden="0" w:uiPriority="70" w:unhideWhenUsed="0"/>
-    <w:lsdException w:name="Colorful Shading Accent 4" w:semiHidden="0" w:uiPriority="71" w:unhideWhenUsed="0"/>
-    <w:lsdException w:name="Colorful List Accent 4" w:semiHidden="0" w:uiPriority="72" w:unhideWhenUsed="0"/>
-    <w:lsdException w:name="Colorful Grid Accent 4" w:semiHidden="0" w:uiPriority="73" w:unhideWhenUsed="0"/>
-    <w:lsdException w:name="Light Shading Accent 5" w:semiHidden="0" w:uiPriority="60" w:unhideWhenUsed="0"/>
-    <w:lsdException w:name="Light List Accent 5" w:semiHidden="0" w:uiPriority="61" w:unhideWhenUsed="0"/>
-    <w:lsdException w:name="Light Grid Accent 5" w:semiHidden="0" w:uiPriority="62" w:unhideWhenUsed="0"/>
-    <w:lsdException w:name="Medium Shading 1 Accent 5" w:semiHidden="0" w:uiPriority="63" w:unhideWhenUsed="0"/>
-    <w:lsdException w:name="Medium Shading 2 Accent 5" w:semiHidden="0" w:uiPriority="64" w:unhideWhenUsed="0"/>
-    <w:lsdException w:name="Medium List 1 Accent 5" w:semiHidden="0" w:uiPriority="65" w:unhideWhenUsed="0"/>
-    <w:lsdException w:name="Medium List 2 Accent 5" w:semiHidden="0" w:uiPriority="66" w:unhideWhenUsed="0"/>
-    <w:lsdException w:name="Medium Grid 1 Accent 5" w:semiHidden="0" w:uiPriority="67" w:unhideWhenUsed="0"/>
-    <w:lsdException w:name="Medium Grid 2 Accent 5" w:semiHidden="0" w:uiPriority="68" w:unhideWhenUsed="0"/>
-    <w:lsdException w:name="Medium Grid 3 Accent 5" w:semiHidden="0" w:uiPriority="69" w:unhideWhenUsed="0"/>
-    <w:lsdException w:name="Dark List Accent 5" w:semiHidden="0" w:uiPriority="70" w:unhideWhenUsed="0"/>
-    <w:lsdException w:name="Colorful Shading Accent 5" w:semiHidden="0" w:uiPriority="71" w:unhideWhenUsed="0"/>
-    <w:lsdException w:name="Colorful List Accent 5" w:semiHidden="0" w:uiPriority="72" w:unhideWhenUsed="0"/>
-    <w:lsdException w:name="Colorful Grid Accent 5" w:semiHidden="0" w:uiPriority="73" w:unhideWhenUsed="0"/>
-    <w:lsdException w:name="Light Shading Accent 6" w:semiHidden="0" w:uiPriority="60" w:unhideWhenUsed="0"/>
-    <w:lsdException w:name="Light List Accent 6" w:semiHidden="0" w:uiPriority="61" w:unhideWhenUsed="0"/>
-    <w:lsdException w:name="Light Grid Accent 6" w:semiHidden="0" w:uiPriority="62" w:unhideWhenUsed="0"/>
-    <w:lsdException w:name="Medium Shading 1 Accent 6" w:semiHidden="0" w:uiPriority="63" w:unhideWhenUsed="0"/>
-    <w:lsdException w:name="Medium Shading 2 Accent 6" w:semiHidden="0" w:uiPriority="64" w:unhideWhenUsed="0"/>
-    <w:lsdException w:name="Medium List 1 Accent 6" w:semiHidden="0" w:uiPriority="65" w:unhideWhenUsed="0"/>
-    <w:lsdException w:name="Medium List 2 Accent 6" w:semiHidden="0" w:uiPriority="66" w:unhideWhenUsed="0"/>
-    <w:lsdException w:name="Medium Grid 1 Accent 6" w:semiHidden="0" w:uiPriority="67" w:unhideWhenUsed="0"/>
-    <w:lsdException w:name="Medium Grid 2 Accent 6" w:semiHidden="0" w:uiPriority="68" w:unhideWhenUsed="0"/>
-    <w:lsdException w:name="Medium Grid 3 Accent 6" w:semiHidden="0" w:uiPriority="69" w:unhideWhenUsed="0"/>
-    <w:lsdException w:name="Dark List Accent 6" w:semiHidden="0" w:uiPriority="70" w:unhideWhenUsed="0"/>
-    <w:lsdException w:name="Colorful Shading Accent 6" w:semiHidden="0" w:uiPriority="71" w:unhideWhenUsed="0"/>
-    <w:lsdException w:name="Colorful List Accent 6" w:semiHidden="0" w:uiPriority="72" w:unhideWhenUsed="0"/>
-    <w:lsdException w:name="Colorful Grid Accent 6" w:semiHidden="0" w:uiPriority="73" w:unhideWhenUsed="0"/>
-    <w:lsdException w:name="Subtle Emphasis" w:semiHidden="0" w:uiPriority="19" w:unhideWhenUsed="0" w:qFormat="1"/>
-    <w:lsdException w:name="Intense Emphasis" w:semiHidden="0" w:uiPriority="21" w:unhideWhenUsed="0" w:qFormat="1"/>
-    <w:lsdException w:name="Subtle Reference" w:semiHidden="0" w:uiPriority="31" w:unhideWhenUsed="0" w:qFormat="1"/>
-    <w:lsdException w:name="Intense Reference" w:semiHidden="0" w:uiPriority="32" w:unhideWhenUsed="0" w:qFormat="1"/>
-    <w:lsdException w:name="Book Title" w:semiHidden="0" w:uiPriority="33" w:unhideWhenUsed="0" w:qFormat="1"/>
-    <w:lsdException w:name="Bibliography" w:uiPriority="37"/>
-    <w:lsdException w:name="TOC Heading" w:uiPriority="39" w:qFormat="1"/>
-  </w:latentStyles>
-  <w:style w:type="paragraph" w:default="1" w:styleId="Normal">
-    <w:name w:val="Normal"/>
-    <w:qFormat/>
-  </w:style>
-  <w:style w:type="character" w:default="1" w:styleId="DefaultParagraphFont">
-    <w:name w:val="Default Paragraph Font"/>
-    <w:uiPriority w:val="1"/>
-    <w:semiHidden/>
-    <w:unhideWhenUsed/>
-  </w:style>
-  <w:style w:type="table" w:default="1" w:styleId="TableNormal">
-    <w:name w:val="Normal Table"/>
-    <w:uiPriority w:val="99"/>
-    <w:semiHidden/>
-    <w:unhideWhenUsed/>
-    <w:tblPr>
-      <w:tblInd w:w="0" w:type="dxa"/>
-      <w:tblCellMar>
-        <w:top w:w="0" w:type="dxa"/>
-        <w:left w:w="108" w:type="dxa"/>
-        <w:bottom w:w="0" w:type="dxa"/>
-        <w:right w:w="108" w:type="dxa"/>
-      </w:tblCellMar>
-    </w:tblPr>
-  </w:style>
-  <w:style w:type="numbering" w:default="1" w:styleId="NoList">
-    <w:name w:val="No List"/>
-    <w:uiPriority w:val="99"/>
-    <w:semiHidden/>
-    <w:unhideWhenUsed/>
-  </w:style>
-</w:styles>
-</file>
-
 <file path=word/theme/theme1.xml><?xml version="1.0" encoding="utf-8"?>
 <a:theme xmlns:a="http://schemas.openxmlformats.org/drawingml/2006/main" name="Office Theme">
   <a:themeElements>

</xml_diff>